<commit_message>
documentation added, structure of files changed
</commit_message>
<xml_diff>
--- a/Documentation.docx
+++ b/Documentation.docx
@@ -45,18 +45,7 @@
           <w:szCs w:val="28"/>
           <w:lang w:val="en-US"/>
         </w:rPr>
-        <w:t xml:space="preserve"> </w:t>
-      </w:r>
-      <w:r>
-        <w:rPr>
-          <w:rFonts w:ascii="Times New Roman" w:hAnsi="Times New Roman" w:cs="Times New Roman"/>
-          <w:b/>
-          <w:bCs/>
-          <w:sz w:val="28"/>
-          <w:szCs w:val="28"/>
-          <w:lang w:val="en-US"/>
-        </w:rPr>
-        <w:t>Documentation</w:t>
+        <w:t xml:space="preserve"> Documentation</w:t>
       </w:r>
     </w:p>
     <w:p>
@@ -66,7 +55,7 @@
         <w:adjustRightInd w:val="0"/>
         <w:spacing w:after="0" w:line="240" w:lineRule="auto"/>
         <w:rPr>
-          <w:rFonts w:ascii="Cambria Math" w:hAnsi="Cambria Math" w:cs="Cambria Math"/>
+          <w:rFonts w:ascii="Times New Roman" w:hAnsi="Times New Roman" w:cs="Times New Roman"/>
           <w:color w:val="000000"/>
           <w:sz w:val="24"/>
           <w:szCs w:val="24"/>
@@ -89,8 +78,8 @@
           <w:b/>
           <w:bCs/>
           <w:color w:val="000000"/>
-          <w:sz w:val="23"/>
-          <w:szCs w:val="23"/>
+          <w:sz w:val="24"/>
+          <w:szCs w:val="24"/>
           <w:lang w:val="en-IN"/>
         </w:rPr>
       </w:pPr>
@@ -100,35 +89,11 @@
           <w:b/>
           <w:bCs/>
           <w:color w:val="000000"/>
-          <w:sz w:val="23"/>
-          <w:szCs w:val="23"/>
+          <w:sz w:val="24"/>
+          <w:szCs w:val="24"/>
           <w:lang w:val="en-IN"/>
         </w:rPr>
-        <w:t xml:space="preserve">Part A. Build an </w:t>
-      </w:r>
-      <w:r>
-        <w:rPr>
-          <w:rFonts w:ascii="Times New Roman" w:hAnsi="Times New Roman" w:cs="Times New Roman"/>
-          <w:b/>
-          <w:bCs/>
-          <w:color w:val="000000"/>
-          <w:sz w:val="24"/>
-          <w:szCs w:val="24"/>
-          <w:lang w:val="en-IN"/>
-        </w:rPr>
-        <w:t>event</w:t>
-      </w:r>
-      <w:r>
-        <w:rPr>
-          <w:rFonts w:ascii="Times New Roman" w:hAnsi="Times New Roman" w:cs="Times New Roman"/>
-          <w:b/>
-          <w:bCs/>
-          <w:color w:val="000000"/>
-          <w:sz w:val="23"/>
-          <w:szCs w:val="23"/>
-          <w:lang w:val="en-IN"/>
-        </w:rPr>
-        <w:t xml:space="preserve">-driven serverless application using AWS Lambda. </w:t>
+        <w:t xml:space="preserve">Part A. Build an event-driven serverless application using AWS Lambda. </w:t>
       </w:r>
     </w:p>
     <w:p>
@@ -152,8 +117,6 @@
           <w:rFonts w:ascii="Times New Roman" w:hAnsi="Times New Roman" w:cs="Times New Roman"/>
           <w:i/>
           <w:iCs/>
-          <w:sz w:val="23"/>
-          <w:szCs w:val="23"/>
         </w:rPr>
       </w:pPr>
       <w:r>
@@ -161,40 +124,8 @@
           <w:rFonts w:ascii="Times New Roman" w:hAnsi="Times New Roman" w:cs="Times New Roman"/>
           <w:i/>
           <w:iCs/>
-          <w:sz w:val="23"/>
-          <w:szCs w:val="23"/>
-        </w:rPr>
-        <w:t xml:space="preserve">a. </w:t>
-      </w:r>
-      <w:r>
-        <w:rPr>
-          <w:rFonts w:ascii="Times New Roman" w:hAnsi="Times New Roman" w:cs="Times New Roman"/>
-          <w:i/>
-          <w:iCs/>
-          <w:sz w:val="23"/>
-          <w:szCs w:val="23"/>
-        </w:rPr>
-        <w:t>Create your 1</w:t>
-      </w:r>
-      <w:r>
-        <w:rPr>
-          <w:rFonts w:ascii="Times New Roman" w:hAnsi="Times New Roman" w:cs="Times New Roman"/>
-          <w:i/>
-          <w:iCs/>
-          <w:sz w:val="16"/>
-          <w:szCs w:val="16"/>
-        </w:rPr>
-        <w:t xml:space="preserve">st </w:t>
-      </w:r>
-      <w:r>
-        <w:rPr>
-          <w:rFonts w:ascii="Times New Roman" w:hAnsi="Times New Roman" w:cs="Times New Roman"/>
-          <w:i/>
-          <w:iCs/>
-          <w:sz w:val="23"/>
-          <w:szCs w:val="23"/>
-        </w:rPr>
-        <w:t xml:space="preserve">S3 bucket SampleDataB00xxxxxx and upload the files given in the Tech folder one at a time with a delay of 100 milliseconds. You need to write a script or use the SDK to upload the files one at a time to the S3 bucket. </w:t>
+        </w:rPr>
+        <w:t xml:space="preserve">a. Create your 1st S3 bucket SampleDataB00xxxxxx and upload the files given in the Tech folder one at a time with a delay of 100 milliseconds. You need to write a script or use the SDK to upload the files one at a time to the S3 bucket. </w:t>
       </w:r>
     </w:p>
     <w:p>
@@ -221,9 +152,13 @@
         </w:numPr>
         <w:ind w:left="284"/>
         <w:jc w:val="center"/>
-      </w:pPr>
-      <w:r>
-        <w:rPr>
+        <w:rPr>
+          <w:rFonts w:ascii="Times New Roman" w:hAnsi="Times New Roman" w:cs="Times New Roman"/>
+        </w:rPr>
+      </w:pPr>
+      <w:r>
+        <w:rPr>
+          <w:rFonts w:ascii="Times New Roman" w:hAnsi="Times New Roman" w:cs="Times New Roman"/>
           <w:noProof/>
         </w:rPr>
         <w:drawing>
@@ -244,7 +179,7 @@
                     </pic:cNvPicPr>
                   </pic:nvPicPr>
                   <pic:blipFill>
-                    <a:blip r:embed="rId5">
+                    <a:blip r:embed="rId6">
                       <a:extLst>
                         <a:ext uri="{28A0092B-C50C-407E-A947-70E740481C1C}">
                           <a14:useLocalDpi xmlns:a14="http://schemas.microsoft.com/office/drawing/2010/main" val="0"/>
@@ -287,27 +222,46 @@
         </w:rPr>
       </w:pPr>
       <w:r>
+        <w:rPr>
+          <w:rFonts w:ascii="Times New Roman" w:hAnsi="Times New Roman" w:cs="Times New Roman"/>
+        </w:rPr>
         <w:t xml:space="preserve">Figure </w:t>
       </w:r>
       <w:r>
+        <w:rPr>
+          <w:rFonts w:ascii="Times New Roman" w:hAnsi="Times New Roman" w:cs="Times New Roman"/>
+        </w:rPr>
         <w:fldChar w:fldCharType="begin"/>
       </w:r>
       <w:r>
+        <w:rPr>
+          <w:rFonts w:ascii="Times New Roman" w:hAnsi="Times New Roman" w:cs="Times New Roman"/>
+        </w:rPr>
         <w:instrText xml:space="preserve"> SEQ Figure \* alphabetic </w:instrText>
       </w:r>
       <w:r>
+        <w:rPr>
+          <w:rFonts w:ascii="Times New Roman" w:hAnsi="Times New Roman" w:cs="Times New Roman"/>
+        </w:rPr>
         <w:fldChar w:fldCharType="separate"/>
       </w:r>
       <w:r>
         <w:rPr>
+          <w:rFonts w:ascii="Times New Roman" w:hAnsi="Times New Roman" w:cs="Times New Roman"/>
           <w:noProof/>
         </w:rPr>
         <w:t>a</w:t>
       </w:r>
       <w:r>
+        <w:rPr>
+          <w:rFonts w:ascii="Times New Roman" w:hAnsi="Times New Roman" w:cs="Times New Roman"/>
+        </w:rPr>
         <w:fldChar w:fldCharType="end"/>
       </w:r>
       <w:r>
+        <w:rPr>
+          <w:rFonts w:ascii="Times New Roman" w:hAnsi="Times New Roman" w:cs="Times New Roman"/>
+        </w:rPr>
         <w:t xml:space="preserve"> S3 bucket script</w:t>
       </w:r>
     </w:p>
@@ -321,15 +275,15 @@
         <w:ind w:left="284"/>
         <w:rPr>
           <w:rFonts w:ascii="Times New Roman" w:hAnsi="Times New Roman" w:cs="Times New Roman"/>
-          <w:sz w:val="23"/>
-          <w:szCs w:val="23"/>
-        </w:rPr>
-      </w:pPr>
-      <w:r>
-        <w:rPr>
-          <w:rFonts w:ascii="Times New Roman" w:hAnsi="Times New Roman" w:cs="Times New Roman"/>
-          <w:sz w:val="23"/>
-          <w:szCs w:val="23"/>
+          <w:sz w:val="22"/>
+          <w:szCs w:val="22"/>
+        </w:rPr>
+      </w:pPr>
+      <w:r>
+        <w:rPr>
+          <w:rFonts w:ascii="Times New Roman" w:hAnsi="Times New Roman" w:cs="Times New Roman"/>
+          <w:sz w:val="22"/>
+          <w:szCs w:val="22"/>
         </w:rPr>
         <w:t xml:space="preserve">figure a </w:t>
       </w:r>
@@ -337,8 +291,8 @@
       <w:r>
         <w:rPr>
           <w:rFonts w:ascii="Times New Roman" w:hAnsi="Times New Roman" w:cs="Times New Roman"/>
-          <w:sz w:val="23"/>
-          <w:szCs w:val="23"/>
+          <w:sz w:val="22"/>
+          <w:szCs w:val="22"/>
         </w:rPr>
         <w:t>shows</w:t>
       </w:r>
@@ -346,16 +300,16 @@
       <w:r>
         <w:rPr>
           <w:rFonts w:ascii="Times New Roman" w:hAnsi="Times New Roman" w:cs="Times New Roman"/>
-          <w:sz w:val="23"/>
-          <w:szCs w:val="23"/>
+          <w:sz w:val="22"/>
+          <w:szCs w:val="22"/>
         </w:rPr>
         <w:t xml:space="preserve"> </w:t>
       </w:r>
       <w:r>
         <w:rPr>
           <w:rFonts w:ascii="Times New Roman" w:hAnsi="Times New Roman" w:cs="Times New Roman"/>
-          <w:sz w:val="23"/>
-          <w:szCs w:val="23"/>
+          <w:sz w:val="22"/>
+          <w:szCs w:val="22"/>
         </w:rPr>
         <w:t xml:space="preserve">the script created to upload all the tech folder files to the S3 bucket named ‘sample-data-b00845449’. All the files are uploaded with a delay of 0.1 seconds as specified. I have used ‘glob’ module to get list of all files. </w:t>
       </w:r>
@@ -370,8 +324,8 @@
         <w:ind w:left="284"/>
         <w:rPr>
           <w:rFonts w:ascii="Times New Roman" w:hAnsi="Times New Roman" w:cs="Times New Roman"/>
-          <w:sz w:val="23"/>
-          <w:szCs w:val="23"/>
+          <w:sz w:val="22"/>
+          <w:szCs w:val="22"/>
         </w:rPr>
       </w:pPr>
     </w:p>
@@ -385,9 +339,13 @@
         </w:numPr>
         <w:ind w:left="284"/>
         <w:jc w:val="center"/>
-      </w:pPr>
-      <w:r>
-        <w:rPr>
+        <w:rPr>
+          <w:rFonts w:ascii="Times New Roman" w:hAnsi="Times New Roman" w:cs="Times New Roman"/>
+        </w:rPr>
+      </w:pPr>
+      <w:r>
+        <w:rPr>
+          <w:rFonts w:ascii="Times New Roman" w:hAnsi="Times New Roman" w:cs="Times New Roman"/>
           <w:noProof/>
         </w:rPr>
         <w:drawing>
@@ -408,7 +366,7 @@
                     </pic:cNvPicPr>
                   </pic:nvPicPr>
                   <pic:blipFill>
-                    <a:blip r:embed="rId6">
+                    <a:blip r:embed="rId7">
                       <a:extLst>
                         <a:ext uri="{28A0092B-C50C-407E-A947-70E740481C1C}">
                           <a14:useLocalDpi xmlns:a14="http://schemas.microsoft.com/office/drawing/2010/main" val="0"/>
@@ -451,27 +409,46 @@
         </w:rPr>
       </w:pPr>
       <w:r>
+        <w:rPr>
+          <w:rFonts w:ascii="Times New Roman" w:hAnsi="Times New Roman" w:cs="Times New Roman"/>
+        </w:rPr>
         <w:t xml:space="preserve">Figure </w:t>
       </w:r>
       <w:r>
+        <w:rPr>
+          <w:rFonts w:ascii="Times New Roman" w:hAnsi="Times New Roman" w:cs="Times New Roman"/>
+        </w:rPr>
         <w:fldChar w:fldCharType="begin"/>
       </w:r>
       <w:r>
+        <w:rPr>
+          <w:rFonts w:ascii="Times New Roman" w:hAnsi="Times New Roman" w:cs="Times New Roman"/>
+        </w:rPr>
         <w:instrText xml:space="preserve"> SEQ Figure \* alphabetic </w:instrText>
       </w:r>
       <w:r>
+        <w:rPr>
+          <w:rFonts w:ascii="Times New Roman" w:hAnsi="Times New Roman" w:cs="Times New Roman"/>
+        </w:rPr>
         <w:fldChar w:fldCharType="separate"/>
       </w:r>
       <w:r>
         <w:rPr>
+          <w:rFonts w:ascii="Times New Roman" w:hAnsi="Times New Roman" w:cs="Times New Roman"/>
           <w:noProof/>
         </w:rPr>
         <w:t>b</w:t>
       </w:r>
       <w:r>
+        <w:rPr>
+          <w:rFonts w:ascii="Times New Roman" w:hAnsi="Times New Roman" w:cs="Times New Roman"/>
+        </w:rPr>
         <w:fldChar w:fldCharType="end"/>
       </w:r>
       <w:r>
+        <w:rPr>
+          <w:rFonts w:ascii="Times New Roman" w:hAnsi="Times New Roman" w:cs="Times New Roman"/>
+        </w:rPr>
         <w:t xml:space="preserve"> S3 bucket files</w:t>
       </w:r>
     </w:p>
@@ -485,31 +462,31 @@
         <w:ind w:left="284"/>
         <w:rPr>
           <w:rFonts w:ascii="Times New Roman" w:hAnsi="Times New Roman" w:cs="Times New Roman"/>
-          <w:sz w:val="23"/>
-          <w:szCs w:val="23"/>
-        </w:rPr>
-      </w:pPr>
-      <w:r>
-        <w:rPr>
-          <w:rFonts w:ascii="Times New Roman" w:hAnsi="Times New Roman" w:cs="Times New Roman"/>
-          <w:sz w:val="23"/>
-          <w:szCs w:val="23"/>
+          <w:sz w:val="22"/>
+          <w:szCs w:val="22"/>
+        </w:rPr>
+      </w:pPr>
+      <w:r>
+        <w:rPr>
+          <w:rFonts w:ascii="Times New Roman" w:hAnsi="Times New Roman" w:cs="Times New Roman"/>
+          <w:sz w:val="22"/>
+          <w:szCs w:val="22"/>
         </w:rPr>
         <w:t>After all the files are uploaded, the files can be seen in the bucket as</w:t>
       </w:r>
       <w:r>
         <w:rPr>
           <w:rFonts w:ascii="Times New Roman" w:hAnsi="Times New Roman" w:cs="Times New Roman"/>
-          <w:sz w:val="23"/>
-          <w:szCs w:val="23"/>
+          <w:sz w:val="22"/>
+          <w:szCs w:val="22"/>
         </w:rPr>
         <w:t xml:space="preserve"> shown in figure b</w:t>
       </w:r>
       <w:r>
         <w:rPr>
           <w:rFonts w:ascii="Times New Roman" w:hAnsi="Times New Roman" w:cs="Times New Roman"/>
-          <w:sz w:val="23"/>
-          <w:szCs w:val="23"/>
+          <w:sz w:val="22"/>
+          <w:szCs w:val="22"/>
         </w:rPr>
         <w:t>.</w:t>
       </w:r>
@@ -525,8 +502,6 @@
           <w:rFonts w:ascii="Times New Roman" w:hAnsi="Times New Roman" w:cs="Times New Roman"/>
           <w:i/>
           <w:iCs/>
-          <w:sz w:val="23"/>
-          <w:szCs w:val="23"/>
         </w:rPr>
       </w:pPr>
       <w:r>
@@ -534,73 +509,27 @@
           <w:rFonts w:ascii="Times New Roman" w:hAnsi="Times New Roman" w:cs="Times New Roman"/>
           <w:i/>
           <w:iCs/>
-          <w:sz w:val="23"/>
-          <w:szCs w:val="23"/>
         </w:rPr>
         <w:lastRenderedPageBreak/>
-        <w:t>b. If a file is available on the 1</w:t>
-      </w:r>
+        <w:t xml:space="preserve">b. If a file is available on the 1st bucket, then it triggers </w:t>
+      </w:r>
+      <w:proofErr w:type="spellStart"/>
       <w:r>
         <w:rPr>
           <w:rFonts w:ascii="Times New Roman" w:hAnsi="Times New Roman" w:cs="Times New Roman"/>
           <w:i/>
           <w:iCs/>
-          <w:sz w:val="16"/>
-          <w:szCs w:val="16"/>
-        </w:rPr>
-        <w:t xml:space="preserve">st </w:t>
-      </w:r>
+        </w:rPr>
+        <w:t>extractFeatures</w:t>
+      </w:r>
+      <w:proofErr w:type="spellEnd"/>
       <w:r>
         <w:rPr>
           <w:rFonts w:ascii="Times New Roman" w:hAnsi="Times New Roman" w:cs="Times New Roman"/>
           <w:i/>
           <w:iCs/>
-          <w:sz w:val="23"/>
-          <w:szCs w:val="23"/>
-        </w:rPr>
-        <w:t xml:space="preserve">bucket, then it triggers </w:t>
-      </w:r>
-      <w:proofErr w:type="spellStart"/>
-      <w:r>
-        <w:rPr>
-          <w:rFonts w:ascii="Times New Roman" w:hAnsi="Times New Roman" w:cs="Times New Roman"/>
-          <w:i/>
-          <w:iCs/>
-          <w:sz w:val="23"/>
-          <w:szCs w:val="23"/>
-        </w:rPr>
-        <w:t>extractFeatures</w:t>
-      </w:r>
-      <w:proofErr w:type="spellEnd"/>
-      <w:r>
-        <w:rPr>
-          <w:rFonts w:ascii="Times New Roman" w:hAnsi="Times New Roman" w:cs="Times New Roman"/>
-          <w:i/>
-          <w:iCs/>
-          <w:sz w:val="23"/>
-          <w:szCs w:val="23"/>
-        </w:rPr>
-        <w:t xml:space="preserve"> Lambda function, which is the 1</w:t>
-      </w:r>
-      <w:r>
-        <w:rPr>
-          <w:rFonts w:ascii="Times New Roman" w:hAnsi="Times New Roman" w:cs="Times New Roman"/>
-          <w:i/>
-          <w:iCs/>
-          <w:sz w:val="16"/>
-          <w:szCs w:val="16"/>
-        </w:rPr>
-        <w:t xml:space="preserve">st </w:t>
-      </w:r>
-      <w:r>
-        <w:rPr>
-          <w:rFonts w:ascii="Times New Roman" w:hAnsi="Times New Roman" w:cs="Times New Roman"/>
-          <w:i/>
-          <w:iCs/>
-          <w:sz w:val="23"/>
-          <w:szCs w:val="23"/>
-        </w:rPr>
-        <w:t xml:space="preserve">lambda function. </w:t>
+        </w:rPr>
+        <w:t xml:space="preserve"> Lambda function, which is the 1st lambda function. </w:t>
       </w:r>
     </w:p>
     <w:p>
@@ -619,9 +548,13 @@
         <w:keepNext/>
         <w:ind w:left="284"/>
         <w:jc w:val="center"/>
-      </w:pPr>
-      <w:r>
-        <w:rPr>
+        <w:rPr>
+          <w:rFonts w:ascii="Times New Roman" w:hAnsi="Times New Roman" w:cs="Times New Roman"/>
+        </w:rPr>
+      </w:pPr>
+      <w:r>
+        <w:rPr>
+          <w:rFonts w:ascii="Times New Roman" w:hAnsi="Times New Roman" w:cs="Times New Roman"/>
           <w:noProof/>
         </w:rPr>
         <w:drawing>
@@ -642,7 +575,7 @@
                     </pic:cNvPicPr>
                   </pic:nvPicPr>
                   <pic:blipFill>
-                    <a:blip r:embed="rId7">
+                    <a:blip r:embed="rId8">
                       <a:extLst>
                         <a:ext uri="{28A0092B-C50C-407E-A947-70E740481C1C}">
                           <a14:useLocalDpi xmlns:a14="http://schemas.microsoft.com/office/drawing/2010/main" val="0"/>
@@ -685,27 +618,46 @@
         </w:rPr>
       </w:pPr>
       <w:r>
+        <w:rPr>
+          <w:rFonts w:ascii="Times New Roman" w:hAnsi="Times New Roman" w:cs="Times New Roman"/>
+        </w:rPr>
         <w:t xml:space="preserve">Figure </w:t>
       </w:r>
       <w:r>
+        <w:rPr>
+          <w:rFonts w:ascii="Times New Roman" w:hAnsi="Times New Roman" w:cs="Times New Roman"/>
+        </w:rPr>
         <w:fldChar w:fldCharType="begin"/>
       </w:r>
       <w:r>
+        <w:rPr>
+          <w:rFonts w:ascii="Times New Roman" w:hAnsi="Times New Roman" w:cs="Times New Roman"/>
+        </w:rPr>
         <w:instrText xml:space="preserve"> SEQ Figure \* alphabetic </w:instrText>
       </w:r>
       <w:r>
+        <w:rPr>
+          <w:rFonts w:ascii="Times New Roman" w:hAnsi="Times New Roman" w:cs="Times New Roman"/>
+        </w:rPr>
         <w:fldChar w:fldCharType="separate"/>
       </w:r>
       <w:r>
         <w:rPr>
+          <w:rFonts w:ascii="Times New Roman" w:hAnsi="Times New Roman" w:cs="Times New Roman"/>
           <w:noProof/>
         </w:rPr>
         <w:t>c</w:t>
       </w:r>
       <w:r>
+        <w:rPr>
+          <w:rFonts w:ascii="Times New Roman" w:hAnsi="Times New Roman" w:cs="Times New Roman"/>
+        </w:rPr>
         <w:fldChar w:fldCharType="end"/>
       </w:r>
       <w:r>
+        <w:rPr>
+          <w:rFonts w:ascii="Times New Roman" w:hAnsi="Times New Roman" w:cs="Times New Roman"/>
+        </w:rPr>
         <w:t xml:space="preserve"> Add trigger</w:t>
       </w:r>
     </w:p>
@@ -715,15 +667,15 @@
         <w:ind w:left="284"/>
         <w:rPr>
           <w:rFonts w:ascii="Times New Roman" w:hAnsi="Times New Roman" w:cs="Times New Roman"/>
-          <w:sz w:val="23"/>
-          <w:szCs w:val="23"/>
-        </w:rPr>
-      </w:pPr>
-      <w:r>
-        <w:rPr>
-          <w:rFonts w:ascii="Times New Roman" w:hAnsi="Times New Roman" w:cs="Times New Roman"/>
-          <w:sz w:val="23"/>
-          <w:szCs w:val="23"/>
+          <w:sz w:val="22"/>
+          <w:szCs w:val="22"/>
+        </w:rPr>
+      </w:pPr>
+      <w:r>
+        <w:rPr>
+          <w:rFonts w:ascii="Times New Roman" w:hAnsi="Times New Roman" w:cs="Times New Roman"/>
+          <w:sz w:val="22"/>
+          <w:szCs w:val="22"/>
         </w:rPr>
         <w:t>After creation of a lambda function ‘</w:t>
       </w:r>
@@ -731,8 +683,8 @@
       <w:r>
         <w:rPr>
           <w:rFonts w:ascii="Times New Roman" w:hAnsi="Times New Roman" w:cs="Times New Roman"/>
-          <w:sz w:val="23"/>
-          <w:szCs w:val="23"/>
+          <w:sz w:val="22"/>
+          <w:szCs w:val="22"/>
         </w:rPr>
         <w:t>ExtractFeatures</w:t>
       </w:r>
@@ -740,8 +692,8 @@
       <w:r>
         <w:rPr>
           <w:rFonts w:ascii="Times New Roman" w:hAnsi="Times New Roman" w:cs="Times New Roman"/>
-          <w:sz w:val="23"/>
-          <w:szCs w:val="23"/>
+          <w:sz w:val="22"/>
+          <w:szCs w:val="22"/>
         </w:rPr>
         <w:t>’, A trigger is added for event ‘Multipart upload’ for the files with suffix ‘.txt’ in bucket ‘sample-data-b00845449’ where we added files earlier. The event ‘put’ can also be used.</w:t>
       </w:r>
@@ -763,9 +715,13 @@
         <w:keepNext/>
         <w:ind w:left="284"/>
         <w:jc w:val="center"/>
-      </w:pPr>
-      <w:r>
-        <w:rPr>
+        <w:rPr>
+          <w:rFonts w:ascii="Times New Roman" w:hAnsi="Times New Roman" w:cs="Times New Roman"/>
+        </w:rPr>
+      </w:pPr>
+      <w:r>
+        <w:rPr>
+          <w:rFonts w:ascii="Times New Roman" w:hAnsi="Times New Roman" w:cs="Times New Roman"/>
           <w:noProof/>
         </w:rPr>
         <w:drawing>
@@ -786,7 +742,7 @@
                     </pic:cNvPicPr>
                   </pic:nvPicPr>
                   <pic:blipFill>
-                    <a:blip r:embed="rId8">
+                    <a:blip r:embed="rId9">
                       <a:extLst>
                         <a:ext uri="{28A0092B-C50C-407E-A947-70E740481C1C}">
                           <a14:useLocalDpi xmlns:a14="http://schemas.microsoft.com/office/drawing/2010/main" val="0"/>
@@ -829,27 +785,46 @@
         </w:rPr>
       </w:pPr>
       <w:r>
+        <w:rPr>
+          <w:rFonts w:ascii="Times New Roman" w:hAnsi="Times New Roman" w:cs="Times New Roman"/>
+        </w:rPr>
         <w:t xml:space="preserve">Figure </w:t>
       </w:r>
       <w:r>
+        <w:rPr>
+          <w:rFonts w:ascii="Times New Roman" w:hAnsi="Times New Roman" w:cs="Times New Roman"/>
+        </w:rPr>
         <w:fldChar w:fldCharType="begin"/>
       </w:r>
       <w:r>
+        <w:rPr>
+          <w:rFonts w:ascii="Times New Roman" w:hAnsi="Times New Roman" w:cs="Times New Roman"/>
+        </w:rPr>
         <w:instrText xml:space="preserve"> SEQ Figure \* alphabetic </w:instrText>
       </w:r>
       <w:r>
+        <w:rPr>
+          <w:rFonts w:ascii="Times New Roman" w:hAnsi="Times New Roman" w:cs="Times New Roman"/>
+        </w:rPr>
         <w:fldChar w:fldCharType="separate"/>
       </w:r>
       <w:r>
         <w:rPr>
+          <w:rFonts w:ascii="Times New Roman" w:hAnsi="Times New Roman" w:cs="Times New Roman"/>
           <w:noProof/>
         </w:rPr>
         <w:t>d</w:t>
       </w:r>
       <w:r>
+        <w:rPr>
+          <w:rFonts w:ascii="Times New Roman" w:hAnsi="Times New Roman" w:cs="Times New Roman"/>
+        </w:rPr>
         <w:fldChar w:fldCharType="end"/>
       </w:r>
       <w:r>
+        <w:rPr>
+          <w:rFonts w:ascii="Times New Roman" w:hAnsi="Times New Roman" w:cs="Times New Roman"/>
+        </w:rPr>
         <w:t xml:space="preserve"> Add layer</w:t>
       </w:r>
     </w:p>
@@ -859,15 +834,15 @@
         <w:ind w:left="284"/>
         <w:rPr>
           <w:rFonts w:ascii="Times New Roman" w:hAnsi="Times New Roman" w:cs="Times New Roman"/>
-          <w:sz w:val="23"/>
-          <w:szCs w:val="23"/>
-        </w:rPr>
-      </w:pPr>
-      <w:r>
-        <w:rPr>
-          <w:rFonts w:ascii="Times New Roman" w:hAnsi="Times New Roman" w:cs="Times New Roman"/>
-          <w:sz w:val="23"/>
-          <w:szCs w:val="23"/>
+          <w:sz w:val="22"/>
+          <w:szCs w:val="22"/>
+        </w:rPr>
+      </w:pPr>
+      <w:r>
+        <w:rPr>
+          <w:rFonts w:ascii="Times New Roman" w:hAnsi="Times New Roman" w:cs="Times New Roman"/>
+          <w:sz w:val="22"/>
+          <w:szCs w:val="22"/>
         </w:rPr>
         <w:t xml:space="preserve">As </w:t>
       </w:r>
@@ -875,8 +850,8 @@
       <w:r>
         <w:rPr>
           <w:rFonts w:ascii="Times New Roman" w:hAnsi="Times New Roman" w:cs="Times New Roman"/>
-          <w:sz w:val="23"/>
-          <w:szCs w:val="23"/>
+          <w:sz w:val="22"/>
+          <w:szCs w:val="22"/>
         </w:rPr>
         <w:t>nltk</w:t>
       </w:r>
@@ -884,56 +859,56 @@
       <w:r>
         <w:rPr>
           <w:rFonts w:ascii="Times New Roman" w:hAnsi="Times New Roman" w:cs="Times New Roman"/>
-          <w:sz w:val="23"/>
-          <w:szCs w:val="23"/>
+          <w:sz w:val="22"/>
+          <w:szCs w:val="22"/>
         </w:rPr>
         <w:t xml:space="preserve"> module</w:t>
       </w:r>
       <w:r>
         <w:rPr>
           <w:rFonts w:ascii="Times New Roman" w:hAnsi="Times New Roman" w:cs="Times New Roman"/>
-          <w:sz w:val="23"/>
-          <w:szCs w:val="23"/>
+          <w:sz w:val="22"/>
+          <w:szCs w:val="22"/>
         </w:rPr>
         <w:t xml:space="preserve"> is used in </w:t>
       </w:r>
       <w:r>
         <w:rPr>
           <w:rFonts w:ascii="Times New Roman" w:hAnsi="Times New Roman" w:cs="Times New Roman"/>
-          <w:sz w:val="23"/>
-          <w:szCs w:val="23"/>
+          <w:sz w:val="22"/>
+          <w:szCs w:val="22"/>
         </w:rPr>
         <w:t>the function,</w:t>
       </w:r>
       <w:r>
         <w:rPr>
           <w:rFonts w:ascii="Times New Roman" w:hAnsi="Times New Roman" w:cs="Times New Roman"/>
-          <w:sz w:val="23"/>
-          <w:szCs w:val="23"/>
+          <w:sz w:val="22"/>
+          <w:szCs w:val="22"/>
         </w:rPr>
         <w:t xml:space="preserve"> two layers are </w:t>
       </w:r>
       <w:r>
         <w:rPr>
           <w:rFonts w:ascii="Times New Roman" w:hAnsi="Times New Roman" w:cs="Times New Roman"/>
-          <w:sz w:val="23"/>
-          <w:szCs w:val="23"/>
+          <w:sz w:val="22"/>
+          <w:szCs w:val="22"/>
         </w:rPr>
         <w:t xml:space="preserve">added; one </w:t>
       </w:r>
       <w:r>
         <w:rPr>
           <w:rFonts w:ascii="Times New Roman" w:hAnsi="Times New Roman" w:cs="Times New Roman"/>
-          <w:sz w:val="23"/>
-          <w:szCs w:val="23"/>
+          <w:sz w:val="22"/>
+          <w:szCs w:val="22"/>
         </w:rPr>
         <w:t>contains</w:t>
       </w:r>
       <w:r>
         <w:rPr>
           <w:rFonts w:ascii="Times New Roman" w:hAnsi="Times New Roman" w:cs="Times New Roman"/>
-          <w:sz w:val="23"/>
-          <w:szCs w:val="23"/>
+          <w:sz w:val="22"/>
+          <w:szCs w:val="22"/>
         </w:rPr>
         <w:t xml:space="preserve"> the </w:t>
       </w:r>
@@ -941,8 +916,8 @@
       <w:r>
         <w:rPr>
           <w:rFonts w:ascii="Times New Roman" w:hAnsi="Times New Roman" w:cs="Times New Roman"/>
-          <w:sz w:val="23"/>
-          <w:szCs w:val="23"/>
+          <w:sz w:val="22"/>
+          <w:szCs w:val="22"/>
         </w:rPr>
         <w:t>nltk</w:t>
       </w:r>
@@ -950,24 +925,24 @@
       <w:r>
         <w:rPr>
           <w:rFonts w:ascii="Times New Roman" w:hAnsi="Times New Roman" w:cs="Times New Roman"/>
-          <w:sz w:val="23"/>
-          <w:szCs w:val="23"/>
+          <w:sz w:val="22"/>
+          <w:szCs w:val="22"/>
         </w:rPr>
         <w:t xml:space="preserve"> module and another layer </w:t>
       </w:r>
       <w:r>
         <w:rPr>
           <w:rFonts w:ascii="Times New Roman" w:hAnsi="Times New Roman" w:cs="Times New Roman"/>
-          <w:sz w:val="23"/>
-          <w:szCs w:val="23"/>
+          <w:sz w:val="22"/>
+          <w:szCs w:val="22"/>
         </w:rPr>
         <w:t xml:space="preserve">contains </w:t>
       </w:r>
       <w:r>
         <w:rPr>
           <w:rFonts w:ascii="Times New Roman" w:hAnsi="Times New Roman" w:cs="Times New Roman"/>
-          <w:sz w:val="23"/>
-          <w:szCs w:val="23"/>
+          <w:sz w:val="22"/>
+          <w:szCs w:val="22"/>
         </w:rPr>
         <w:t xml:space="preserve">the </w:t>
       </w:r>
@@ -975,8 +950,8 @@
       <w:r>
         <w:rPr>
           <w:rFonts w:ascii="Times New Roman" w:hAnsi="Times New Roman" w:cs="Times New Roman"/>
-          <w:sz w:val="23"/>
-          <w:szCs w:val="23"/>
+          <w:sz w:val="22"/>
+          <w:szCs w:val="22"/>
         </w:rPr>
         <w:t>nltk</w:t>
       </w:r>
@@ -984,8 +959,8 @@
       <w:r>
         <w:rPr>
           <w:rFonts w:ascii="Times New Roman" w:hAnsi="Times New Roman" w:cs="Times New Roman"/>
-          <w:sz w:val="23"/>
-          <w:szCs w:val="23"/>
+          <w:sz w:val="22"/>
+          <w:szCs w:val="22"/>
         </w:rPr>
         <w:t xml:space="preserve"> packages which are required to download for the program (</w:t>
       </w:r>
@@ -993,8 +968,8 @@
       <w:r>
         <w:rPr>
           <w:rFonts w:ascii="Times New Roman" w:hAnsi="Times New Roman" w:cs="Times New Roman"/>
-          <w:sz w:val="23"/>
-          <w:szCs w:val="23"/>
+          <w:sz w:val="22"/>
+          <w:szCs w:val="22"/>
         </w:rPr>
         <w:t>stopwords</w:t>
       </w:r>
@@ -1002,8 +977,8 @@
       <w:r>
         <w:rPr>
           <w:rFonts w:ascii="Times New Roman" w:hAnsi="Times New Roman" w:cs="Times New Roman"/>
-          <w:sz w:val="23"/>
-          <w:szCs w:val="23"/>
+          <w:sz w:val="22"/>
+          <w:szCs w:val="22"/>
         </w:rPr>
         <w:t xml:space="preserve">, </w:t>
       </w:r>
@@ -1011,8 +986,8 @@
       <w:r>
         <w:rPr>
           <w:rFonts w:ascii="Times New Roman" w:hAnsi="Times New Roman" w:cs="Times New Roman"/>
-          <w:sz w:val="23"/>
-          <w:szCs w:val="23"/>
+          <w:sz w:val="22"/>
+          <w:szCs w:val="22"/>
         </w:rPr>
         <w:t>punkt</w:t>
       </w:r>
@@ -1020,8 +995,8 @@
       <w:r>
         <w:rPr>
           <w:rFonts w:ascii="Times New Roman" w:hAnsi="Times New Roman" w:cs="Times New Roman"/>
-          <w:sz w:val="23"/>
-          <w:szCs w:val="23"/>
+          <w:sz w:val="22"/>
+          <w:szCs w:val="22"/>
         </w:rPr>
         <w:t xml:space="preserve"> corpora, etc.). Hence 2 layers are added to the </w:t>
       </w:r>
@@ -1029,8 +1004,8 @@
       <w:r>
         <w:rPr>
           <w:rFonts w:ascii="Times New Roman" w:hAnsi="Times New Roman" w:cs="Times New Roman"/>
-          <w:sz w:val="23"/>
-          <w:szCs w:val="23"/>
+          <w:sz w:val="22"/>
+          <w:szCs w:val="22"/>
         </w:rPr>
         <w:t>ExtractFeatures</w:t>
       </w:r>
@@ -1038,16 +1013,16 @@
       <w:r>
         <w:rPr>
           <w:rFonts w:ascii="Times New Roman" w:hAnsi="Times New Roman" w:cs="Times New Roman"/>
-          <w:sz w:val="23"/>
-          <w:szCs w:val="23"/>
+          <w:sz w:val="22"/>
+          <w:szCs w:val="22"/>
         </w:rPr>
         <w:t xml:space="preserve"> function</w:t>
       </w:r>
       <w:r>
         <w:rPr>
           <w:rFonts w:ascii="Times New Roman" w:hAnsi="Times New Roman" w:cs="Times New Roman"/>
-          <w:sz w:val="23"/>
-          <w:szCs w:val="23"/>
+          <w:sz w:val="22"/>
+          <w:szCs w:val="22"/>
         </w:rPr>
         <w:t>.</w:t>
       </w:r>
@@ -1069,9 +1044,13 @@
         <w:keepNext/>
         <w:ind w:left="284"/>
         <w:jc w:val="center"/>
-      </w:pPr>
-      <w:r>
-        <w:rPr>
+        <w:rPr>
+          <w:rFonts w:ascii="Times New Roman" w:hAnsi="Times New Roman" w:cs="Times New Roman"/>
+        </w:rPr>
+      </w:pPr>
+      <w:r>
+        <w:rPr>
+          <w:rFonts w:ascii="Times New Roman" w:hAnsi="Times New Roman" w:cs="Times New Roman"/>
           <w:noProof/>
         </w:rPr>
         <w:lastRenderedPageBreak/>
@@ -1093,7 +1072,7 @@
                     </pic:cNvPicPr>
                   </pic:nvPicPr>
                   <pic:blipFill>
-                    <a:blip r:embed="rId9">
+                    <a:blip r:embed="rId10">
                       <a:extLst>
                         <a:ext uri="{28A0092B-C50C-407E-A947-70E740481C1C}">
                           <a14:useLocalDpi xmlns:a14="http://schemas.microsoft.com/office/drawing/2010/main" val="0"/>
@@ -1136,35 +1115,60 @@
         </w:rPr>
       </w:pPr>
       <w:r>
+        <w:rPr>
+          <w:rFonts w:ascii="Times New Roman" w:hAnsi="Times New Roman" w:cs="Times New Roman"/>
+        </w:rPr>
         <w:t xml:space="preserve">Figure </w:t>
       </w:r>
       <w:r>
+        <w:rPr>
+          <w:rFonts w:ascii="Times New Roman" w:hAnsi="Times New Roman" w:cs="Times New Roman"/>
+        </w:rPr>
         <w:fldChar w:fldCharType="begin"/>
       </w:r>
       <w:r>
+        <w:rPr>
+          <w:rFonts w:ascii="Times New Roman" w:hAnsi="Times New Roman" w:cs="Times New Roman"/>
+        </w:rPr>
         <w:instrText xml:space="preserve"> SEQ Figure \* alphabetic </w:instrText>
       </w:r>
       <w:r>
+        <w:rPr>
+          <w:rFonts w:ascii="Times New Roman" w:hAnsi="Times New Roman" w:cs="Times New Roman"/>
+        </w:rPr>
         <w:fldChar w:fldCharType="separate"/>
       </w:r>
       <w:r>
         <w:rPr>
+          <w:rFonts w:ascii="Times New Roman" w:hAnsi="Times New Roman" w:cs="Times New Roman"/>
           <w:noProof/>
         </w:rPr>
         <w:t>e</w:t>
       </w:r>
       <w:r>
+        <w:rPr>
+          <w:rFonts w:ascii="Times New Roman" w:hAnsi="Times New Roman" w:cs="Times New Roman"/>
+        </w:rPr>
         <w:fldChar w:fldCharType="end"/>
       </w:r>
       <w:r>
+        <w:rPr>
+          <w:rFonts w:ascii="Times New Roman" w:hAnsi="Times New Roman" w:cs="Times New Roman"/>
+        </w:rPr>
         <w:t xml:space="preserve"> </w:t>
       </w:r>
       <w:proofErr w:type="spellStart"/>
       <w:r>
+        <w:rPr>
+          <w:rFonts w:ascii="Times New Roman" w:hAnsi="Times New Roman" w:cs="Times New Roman"/>
+        </w:rPr>
         <w:t>ExtractFunction</w:t>
       </w:r>
       <w:proofErr w:type="spellEnd"/>
       <w:r>
+        <w:rPr>
+          <w:rFonts w:ascii="Times New Roman" w:hAnsi="Times New Roman" w:cs="Times New Roman"/>
+        </w:rPr>
         <w:t xml:space="preserve"> Lambda handler script</w:t>
       </w:r>
     </w:p>
@@ -1181,39 +1185,39 @@
       <w:r>
         <w:rPr>
           <w:rFonts w:ascii="Times New Roman" w:hAnsi="Times New Roman" w:cs="Times New Roman"/>
+          <w:sz w:val="22"/>
+          <w:szCs w:val="22"/>
+        </w:rPr>
+        <w:t xml:space="preserve">Figure e shows the lambda function for </w:t>
+      </w:r>
+      <w:proofErr w:type="spellStart"/>
+      <w:r>
+        <w:rPr>
+          <w:rFonts w:ascii="Times New Roman" w:hAnsi="Times New Roman" w:cs="Times New Roman"/>
+          <w:sz w:val="22"/>
+          <w:szCs w:val="22"/>
+        </w:rPr>
+        <w:t>ExtractFunction</w:t>
+      </w:r>
+      <w:proofErr w:type="spellEnd"/>
+      <w:r>
+        <w:rPr>
+          <w:rFonts w:ascii="Times New Roman" w:hAnsi="Times New Roman" w:cs="Times New Roman"/>
           <w:sz w:val="23"/>
           <w:szCs w:val="23"/>
         </w:rPr>
-        <w:t xml:space="preserve">Figure e shows the lambda function for </w:t>
-      </w:r>
-      <w:proofErr w:type="spellStart"/>
-      <w:r>
+        <w:t>.</w:t>
+      </w:r>
+    </w:p>
+    <w:p>
+      <w:pPr>
+        <w:pStyle w:val="Default"/>
+        <w:ind w:left="284"/>
         <w:rPr>
           <w:rFonts w:ascii="Times New Roman" w:hAnsi="Times New Roman" w:cs="Times New Roman"/>
           <w:sz w:val="23"/>
           <w:szCs w:val="23"/>
         </w:rPr>
-        <w:t>ExtractFunction</w:t>
-      </w:r>
-      <w:proofErr w:type="spellEnd"/>
-      <w:r>
-        <w:rPr>
-          <w:rFonts w:ascii="Times New Roman" w:hAnsi="Times New Roman" w:cs="Times New Roman"/>
-          <w:sz w:val="23"/>
-          <w:szCs w:val="23"/>
-        </w:rPr>
-        <w:t>.</w:t>
-      </w:r>
-    </w:p>
-    <w:p>
-      <w:pPr>
-        <w:pStyle w:val="Default"/>
-        <w:ind w:left="284"/>
-        <w:rPr>
-          <w:rFonts w:ascii="Times New Roman" w:hAnsi="Times New Roman" w:cs="Times New Roman"/>
-          <w:sz w:val="23"/>
-          <w:szCs w:val="23"/>
-        </w:rPr>
       </w:pPr>
     </w:p>
     <w:p>
@@ -1221,9 +1225,13 @@
         <w:pStyle w:val="Default"/>
         <w:keepNext/>
         <w:ind w:left="284"/>
-      </w:pPr>
-      <w:r>
-        <w:rPr>
+        <w:rPr>
+          <w:rFonts w:ascii="Times New Roman" w:hAnsi="Times New Roman" w:cs="Times New Roman"/>
+        </w:rPr>
+      </w:pPr>
+      <w:r>
+        <w:rPr>
+          <w:rFonts w:ascii="Times New Roman" w:hAnsi="Times New Roman" w:cs="Times New Roman"/>
           <w:noProof/>
         </w:rPr>
         <w:drawing>
@@ -1244,7 +1252,7 @@
                     </pic:cNvPicPr>
                   </pic:nvPicPr>
                   <pic:blipFill>
-                    <a:blip r:embed="rId10">
+                    <a:blip r:embed="rId11">
                       <a:extLst>
                         <a:ext uri="{28A0092B-C50C-407E-A947-70E740481C1C}">
                           <a14:useLocalDpi xmlns:a14="http://schemas.microsoft.com/office/drawing/2010/main" val="0"/>
@@ -1280,51 +1288,91 @@
       <w:pPr>
         <w:pStyle w:val="Caption"/>
         <w:jc w:val="center"/>
-      </w:pPr>
-      <w:r>
+        <w:rPr>
+          <w:rFonts w:ascii="Times New Roman" w:hAnsi="Times New Roman" w:cs="Times New Roman"/>
+        </w:rPr>
+      </w:pPr>
+      <w:r>
+        <w:rPr>
+          <w:rFonts w:ascii="Times New Roman" w:hAnsi="Times New Roman" w:cs="Times New Roman"/>
+        </w:rPr>
         <w:t xml:space="preserve">Figure </w:t>
       </w:r>
       <w:r>
+        <w:rPr>
+          <w:rFonts w:ascii="Times New Roman" w:hAnsi="Times New Roman" w:cs="Times New Roman"/>
+        </w:rPr>
         <w:fldChar w:fldCharType="begin"/>
       </w:r>
       <w:r>
+        <w:rPr>
+          <w:rFonts w:ascii="Times New Roman" w:hAnsi="Times New Roman" w:cs="Times New Roman"/>
+        </w:rPr>
         <w:instrText xml:space="preserve"> SEQ Figure \* alphabetic </w:instrText>
       </w:r>
       <w:r>
+        <w:rPr>
+          <w:rFonts w:ascii="Times New Roman" w:hAnsi="Times New Roman" w:cs="Times New Roman"/>
+        </w:rPr>
         <w:fldChar w:fldCharType="separate"/>
       </w:r>
       <w:r>
         <w:rPr>
+          <w:rFonts w:ascii="Times New Roman" w:hAnsi="Times New Roman" w:cs="Times New Roman"/>
           <w:noProof/>
         </w:rPr>
         <w:t>f</w:t>
       </w:r>
       <w:r>
+        <w:rPr>
+          <w:rFonts w:ascii="Times New Roman" w:hAnsi="Times New Roman" w:cs="Times New Roman"/>
+        </w:rPr>
         <w:fldChar w:fldCharType="end"/>
       </w:r>
       <w:r>
+        <w:rPr>
+          <w:rFonts w:ascii="Times New Roman" w:hAnsi="Times New Roman" w:cs="Times New Roman"/>
+        </w:rPr>
         <w:t xml:space="preserve"> S3Api function</w:t>
       </w:r>
     </w:p>
     <w:p>
       <w:pPr>
         <w:ind w:left="284"/>
-      </w:pPr>
-      <w:r>
+        <w:rPr>
+          <w:rFonts w:ascii="Times New Roman" w:hAnsi="Times New Roman" w:cs="Times New Roman"/>
+        </w:rPr>
+      </w:pPr>
+      <w:r>
+        <w:rPr>
+          <w:rFonts w:ascii="Times New Roman" w:hAnsi="Times New Roman" w:cs="Times New Roman"/>
+        </w:rPr>
         <w:t xml:space="preserve">Figure f shows the S3Api function used in </w:t>
       </w:r>
       <w:proofErr w:type="spellStart"/>
       <w:r>
+        <w:rPr>
+          <w:rFonts w:ascii="Times New Roman" w:hAnsi="Times New Roman" w:cs="Times New Roman"/>
+        </w:rPr>
         <w:t>ExtractFunction</w:t>
       </w:r>
       <w:proofErr w:type="spellEnd"/>
       <w:r>
+        <w:rPr>
+          <w:rFonts w:ascii="Times New Roman" w:hAnsi="Times New Roman" w:cs="Times New Roman"/>
+        </w:rPr>
         <w:t xml:space="preserve"> Lambda Handler</w:t>
       </w:r>
       <w:r>
+        <w:rPr>
+          <w:rFonts w:ascii="Times New Roman" w:hAnsi="Times New Roman" w:cs="Times New Roman"/>
+        </w:rPr>
         <w:t xml:space="preserve"> to work with S3</w:t>
       </w:r>
       <w:r>
+        <w:rPr>
+          <w:rFonts w:ascii="Times New Roman" w:hAnsi="Times New Roman" w:cs="Times New Roman"/>
+        </w:rPr>
         <w:t>.</w:t>
       </w:r>
     </w:p>
@@ -1333,9 +1381,13 @@
         <w:keepNext/>
         <w:ind w:left="284"/>
         <w:jc w:val="center"/>
-      </w:pPr>
-      <w:r>
-        <w:rPr>
+        <w:rPr>
+          <w:rFonts w:ascii="Times New Roman" w:hAnsi="Times New Roman" w:cs="Times New Roman"/>
+        </w:rPr>
+      </w:pPr>
+      <w:r>
+        <w:rPr>
+          <w:rFonts w:ascii="Times New Roman" w:hAnsi="Times New Roman" w:cs="Times New Roman"/>
           <w:noProof/>
         </w:rPr>
         <w:drawing>
@@ -1356,7 +1408,7 @@
                     </pic:cNvPicPr>
                   </pic:nvPicPr>
                   <pic:blipFill>
-                    <a:blip r:embed="rId11">
+                    <a:blip r:embed="rId12">
                       <a:extLst>
                         <a:ext uri="{28A0092B-C50C-407E-A947-70E740481C1C}">
                           <a14:useLocalDpi xmlns:a14="http://schemas.microsoft.com/office/drawing/2010/main" val="0"/>
@@ -1392,33 +1444,58 @@
       <w:pPr>
         <w:pStyle w:val="Caption"/>
         <w:jc w:val="center"/>
-      </w:pPr>
-      <w:r>
+        <w:rPr>
+          <w:rFonts w:ascii="Times New Roman" w:hAnsi="Times New Roman" w:cs="Times New Roman"/>
+        </w:rPr>
+      </w:pPr>
+      <w:r>
+        <w:rPr>
+          <w:rFonts w:ascii="Times New Roman" w:hAnsi="Times New Roman" w:cs="Times New Roman"/>
+        </w:rPr>
         <w:t xml:space="preserve">Figure </w:t>
       </w:r>
       <w:r>
+        <w:rPr>
+          <w:rFonts w:ascii="Times New Roman" w:hAnsi="Times New Roman" w:cs="Times New Roman"/>
+        </w:rPr>
         <w:fldChar w:fldCharType="begin"/>
       </w:r>
       <w:r>
+        <w:rPr>
+          <w:rFonts w:ascii="Times New Roman" w:hAnsi="Times New Roman" w:cs="Times New Roman"/>
+        </w:rPr>
         <w:instrText xml:space="preserve"> SEQ Figure \* alphabetic </w:instrText>
       </w:r>
       <w:r>
+        <w:rPr>
+          <w:rFonts w:ascii="Times New Roman" w:hAnsi="Times New Roman" w:cs="Times New Roman"/>
+        </w:rPr>
         <w:fldChar w:fldCharType="separate"/>
       </w:r>
       <w:r>
         <w:rPr>
+          <w:rFonts w:ascii="Times New Roman" w:hAnsi="Times New Roman" w:cs="Times New Roman"/>
           <w:noProof/>
         </w:rPr>
         <w:t>g</w:t>
       </w:r>
       <w:r>
+        <w:rPr>
+          <w:rFonts w:ascii="Times New Roman" w:hAnsi="Times New Roman" w:cs="Times New Roman"/>
+        </w:rPr>
         <w:fldChar w:fldCharType="end"/>
       </w:r>
       <w:r>
+        <w:rPr>
+          <w:rFonts w:ascii="Times New Roman" w:hAnsi="Times New Roman" w:cs="Times New Roman"/>
+        </w:rPr>
         <w:t xml:space="preserve"> Policy for </w:t>
       </w:r>
       <w:proofErr w:type="spellStart"/>
       <w:r>
+        <w:rPr>
+          <w:rFonts w:ascii="Times New Roman" w:hAnsi="Times New Roman" w:cs="Times New Roman"/>
+        </w:rPr>
         <w:t>ExtractFeatures</w:t>
       </w:r>
       <w:proofErr w:type="spellEnd"/>
@@ -1433,15 +1510,15 @@
         <w:ind w:left="284"/>
         <w:rPr>
           <w:rFonts w:ascii="Times New Roman" w:hAnsi="Times New Roman" w:cs="Times New Roman"/>
-          <w:sz w:val="23"/>
-          <w:szCs w:val="23"/>
-        </w:rPr>
-      </w:pPr>
-      <w:r>
-        <w:rPr>
-          <w:rFonts w:ascii="Times New Roman" w:hAnsi="Times New Roman" w:cs="Times New Roman"/>
-          <w:sz w:val="23"/>
-          <w:szCs w:val="23"/>
+          <w:sz w:val="22"/>
+          <w:szCs w:val="22"/>
+        </w:rPr>
+      </w:pPr>
+      <w:r>
+        <w:rPr>
+          <w:rFonts w:ascii="Times New Roman" w:hAnsi="Times New Roman" w:cs="Times New Roman"/>
+          <w:sz w:val="22"/>
+          <w:szCs w:val="22"/>
         </w:rPr>
         <w:lastRenderedPageBreak/>
         <w:t xml:space="preserve">Figure g shows the role for the </w:t>
@@ -1450,8 +1527,8 @@
       <w:r>
         <w:rPr>
           <w:rFonts w:ascii="Times New Roman" w:hAnsi="Times New Roman" w:cs="Times New Roman"/>
-          <w:sz w:val="23"/>
-          <w:szCs w:val="23"/>
+          <w:sz w:val="22"/>
+          <w:szCs w:val="22"/>
         </w:rPr>
         <w:t>extractFeatures</w:t>
       </w:r>
@@ -1459,8 +1536,8 @@
       <w:r>
         <w:rPr>
           <w:rFonts w:ascii="Times New Roman" w:hAnsi="Times New Roman" w:cs="Times New Roman"/>
-          <w:sz w:val="23"/>
-          <w:szCs w:val="23"/>
+          <w:sz w:val="22"/>
+          <w:szCs w:val="22"/>
         </w:rPr>
         <w:t xml:space="preserve"> lambda function. One is the default lambda policy which gives access to </w:t>
       </w:r>
@@ -1468,16 +1545,16 @@
       <w:r>
         <w:rPr>
           <w:rFonts w:ascii="Times New Roman" w:hAnsi="Times New Roman" w:cs="Times New Roman"/>
-          <w:sz w:val="23"/>
-          <w:szCs w:val="23"/>
+          <w:sz w:val="22"/>
+          <w:szCs w:val="22"/>
         </w:rPr>
         <w:t>cloud</w:t>
       </w:r>
       <w:r>
         <w:rPr>
           <w:rFonts w:ascii="Times New Roman" w:hAnsi="Times New Roman" w:cs="Times New Roman"/>
-          <w:sz w:val="23"/>
-          <w:szCs w:val="23"/>
+          <w:sz w:val="22"/>
+          <w:szCs w:val="22"/>
         </w:rPr>
         <w:t>watch</w:t>
       </w:r>
@@ -1485,8 +1562,8 @@
       <w:r>
         <w:rPr>
           <w:rFonts w:ascii="Times New Roman" w:hAnsi="Times New Roman" w:cs="Times New Roman"/>
-          <w:sz w:val="23"/>
-          <w:szCs w:val="23"/>
+          <w:sz w:val="22"/>
+          <w:szCs w:val="22"/>
         </w:rPr>
         <w:t xml:space="preserve"> logs and another is to give full access to S3. </w:t>
       </w:r>
@@ -1515,9 +1592,13 @@
         </w:numPr>
         <w:ind w:left="284"/>
         <w:jc w:val="center"/>
-      </w:pPr>
-      <w:r>
-        <w:rPr>
+        <w:rPr>
+          <w:rFonts w:ascii="Times New Roman" w:hAnsi="Times New Roman" w:cs="Times New Roman"/>
+        </w:rPr>
+      </w:pPr>
+      <w:r>
+        <w:rPr>
+          <w:rFonts w:ascii="Times New Roman" w:hAnsi="Times New Roman" w:cs="Times New Roman"/>
           <w:noProof/>
         </w:rPr>
         <w:drawing>
@@ -1538,7 +1619,7 @@
                     </pic:cNvPicPr>
                   </pic:nvPicPr>
                   <pic:blipFill>
-                    <a:blip r:embed="rId12">
+                    <a:blip r:embed="rId13">
                       <a:extLst>
                         <a:ext uri="{28A0092B-C50C-407E-A947-70E740481C1C}">
                           <a14:useLocalDpi xmlns:a14="http://schemas.microsoft.com/office/drawing/2010/main" val="0"/>
@@ -1574,37 +1655,65 @@
       <w:pPr>
         <w:pStyle w:val="Caption"/>
         <w:jc w:val="center"/>
-      </w:pPr>
-      <w:r>
+        <w:rPr>
+          <w:rFonts w:ascii="Times New Roman" w:hAnsi="Times New Roman" w:cs="Times New Roman"/>
+        </w:rPr>
+      </w:pPr>
+      <w:r>
+        <w:rPr>
+          <w:rFonts w:ascii="Times New Roman" w:hAnsi="Times New Roman" w:cs="Times New Roman"/>
+        </w:rPr>
         <w:t xml:space="preserve">Figure </w:t>
       </w:r>
       <w:r>
+        <w:rPr>
+          <w:rFonts w:ascii="Times New Roman" w:hAnsi="Times New Roman" w:cs="Times New Roman"/>
+        </w:rPr>
         <w:fldChar w:fldCharType="begin"/>
       </w:r>
       <w:r>
+        <w:rPr>
+          <w:rFonts w:ascii="Times New Roman" w:hAnsi="Times New Roman" w:cs="Times New Roman"/>
+        </w:rPr>
         <w:instrText xml:space="preserve"> SEQ Figure \* alphabetic </w:instrText>
       </w:r>
       <w:r>
+        <w:rPr>
+          <w:rFonts w:ascii="Times New Roman" w:hAnsi="Times New Roman" w:cs="Times New Roman"/>
+        </w:rPr>
         <w:fldChar w:fldCharType="separate"/>
       </w:r>
       <w:r>
         <w:rPr>
+          <w:rFonts w:ascii="Times New Roman" w:hAnsi="Times New Roman" w:cs="Times New Roman"/>
           <w:noProof/>
         </w:rPr>
         <w:t>h</w:t>
       </w:r>
       <w:r>
+        <w:rPr>
+          <w:rFonts w:ascii="Times New Roman" w:hAnsi="Times New Roman" w:cs="Times New Roman"/>
+        </w:rPr>
         <w:fldChar w:fldCharType="end"/>
       </w:r>
       <w:r>
+        <w:rPr>
+          <w:rFonts w:ascii="Times New Roman" w:hAnsi="Times New Roman" w:cs="Times New Roman"/>
+        </w:rPr>
         <w:t xml:space="preserve"> </w:t>
       </w:r>
       <w:proofErr w:type="spellStart"/>
       <w:r>
+        <w:rPr>
+          <w:rFonts w:ascii="Times New Roman" w:hAnsi="Times New Roman" w:cs="Times New Roman"/>
+        </w:rPr>
         <w:t>getObject</w:t>
       </w:r>
       <w:proofErr w:type="spellEnd"/>
       <w:r>
+        <w:rPr>
+          <w:rFonts w:ascii="Times New Roman" w:hAnsi="Times New Roman" w:cs="Times New Roman"/>
+        </w:rPr>
         <w:t xml:space="preserve"> policy</w:t>
       </w:r>
     </w:p>
@@ -1618,15 +1727,15 @@
         <w:ind w:left="284"/>
         <w:rPr>
           <w:rFonts w:ascii="Times New Roman" w:hAnsi="Times New Roman" w:cs="Times New Roman"/>
-          <w:sz w:val="23"/>
-          <w:szCs w:val="23"/>
-        </w:rPr>
-      </w:pPr>
-      <w:r>
-        <w:rPr>
-          <w:rFonts w:ascii="Times New Roman" w:hAnsi="Times New Roman" w:cs="Times New Roman"/>
-          <w:sz w:val="23"/>
-          <w:szCs w:val="23"/>
+          <w:sz w:val="22"/>
+          <w:szCs w:val="22"/>
+        </w:rPr>
+      </w:pPr>
+      <w:r>
+        <w:rPr>
+          <w:rFonts w:ascii="Times New Roman" w:hAnsi="Times New Roman" w:cs="Times New Roman"/>
+          <w:sz w:val="22"/>
+          <w:szCs w:val="22"/>
         </w:rPr>
         <w:t xml:space="preserve">A policy for specifically </w:t>
       </w:r>
@@ -1635,8 +1744,8 @@
       <w:r>
         <w:rPr>
           <w:rFonts w:ascii="Times New Roman" w:hAnsi="Times New Roman" w:cs="Times New Roman"/>
-          <w:sz w:val="23"/>
-          <w:szCs w:val="23"/>
+          <w:sz w:val="22"/>
+          <w:szCs w:val="22"/>
         </w:rPr>
         <w:t>getObject</w:t>
       </w:r>
@@ -1644,8 +1753,8 @@
       <w:r>
         <w:rPr>
           <w:rFonts w:ascii="Times New Roman" w:hAnsi="Times New Roman" w:cs="Times New Roman"/>
-          <w:sz w:val="23"/>
-          <w:szCs w:val="23"/>
+          <w:sz w:val="22"/>
+          <w:szCs w:val="22"/>
         </w:rPr>
         <w:t>(</w:t>
       </w:r>
@@ -1653,8 +1762,8 @@
       <w:r>
         <w:rPr>
           <w:rFonts w:ascii="Times New Roman" w:hAnsi="Times New Roman" w:cs="Times New Roman"/>
-          <w:sz w:val="23"/>
-          <w:szCs w:val="23"/>
+          <w:sz w:val="22"/>
+          <w:szCs w:val="22"/>
         </w:rPr>
         <w:t>) can also be created and put here which will give specific access rights. The policy is provided in figure h.</w:t>
       </w:r>
@@ -1690,39 +1799,39 @@
           <w:rFonts w:ascii="Times New Roman" w:hAnsi="Times New Roman" w:cs="Times New Roman"/>
           <w:i/>
           <w:iCs/>
+        </w:rPr>
+      </w:pPr>
+      <w:r>
+        <w:rPr>
+          <w:rFonts w:ascii="Times New Roman" w:hAnsi="Times New Roman" w:cs="Times New Roman"/>
+          <w:i/>
+          <w:iCs/>
+        </w:rPr>
+        <w:t xml:space="preserve">c. This lambda function extracts the Named entities from the file and creates a JSON array of named entities* for that file. </w:t>
+      </w:r>
+    </w:p>
+    <w:p>
+      <w:pPr>
+        <w:pStyle w:val="Default"/>
+        <w:rPr>
+          <w:rFonts w:ascii="Times New Roman" w:hAnsi="Times New Roman" w:cs="Times New Roman"/>
           <w:sz w:val="23"/>
           <w:szCs w:val="23"/>
         </w:rPr>
       </w:pPr>
-      <w:r>
-        <w:rPr>
-          <w:rFonts w:ascii="Times New Roman" w:hAnsi="Times New Roman" w:cs="Times New Roman"/>
-          <w:i/>
-          <w:iCs/>
-          <w:sz w:val="23"/>
-          <w:szCs w:val="23"/>
-        </w:rPr>
-        <w:t xml:space="preserve">c. This lambda function extracts the Named entities from the file and creates a JSON array of named entities* for that file. </w:t>
-      </w:r>
-    </w:p>
-    <w:p>
-      <w:pPr>
-        <w:pStyle w:val="Default"/>
-        <w:rPr>
-          <w:rFonts w:ascii="Times New Roman" w:hAnsi="Times New Roman" w:cs="Times New Roman"/>
-          <w:sz w:val="23"/>
-          <w:szCs w:val="23"/>
-        </w:rPr>
-      </w:pPr>
     </w:p>
     <w:p>
       <w:pPr>
         <w:pStyle w:val="Default"/>
         <w:keepNext/>
         <w:ind w:left="284"/>
-      </w:pPr>
-      <w:r>
-        <w:rPr>
+        <w:rPr>
+          <w:rFonts w:ascii="Times New Roman" w:hAnsi="Times New Roman" w:cs="Times New Roman"/>
+        </w:rPr>
+      </w:pPr>
+      <w:r>
+        <w:rPr>
+          <w:rFonts w:ascii="Times New Roman" w:hAnsi="Times New Roman" w:cs="Times New Roman"/>
           <w:noProof/>
         </w:rPr>
         <w:drawing>
@@ -1743,7 +1852,7 @@
                     </pic:cNvPicPr>
                   </pic:nvPicPr>
                   <pic:blipFill>
-                    <a:blip r:embed="rId13">
+                    <a:blip r:embed="rId14">
                       <a:extLst>
                         <a:ext uri="{28A0092B-C50C-407E-A947-70E740481C1C}">
                           <a14:useLocalDpi xmlns:a14="http://schemas.microsoft.com/office/drawing/2010/main" val="0"/>
@@ -1779,90 +1888,157 @@
       <w:pPr>
         <w:pStyle w:val="Caption"/>
         <w:jc w:val="center"/>
-      </w:pPr>
-      <w:r>
+        <w:rPr>
+          <w:rFonts w:ascii="Times New Roman" w:hAnsi="Times New Roman" w:cs="Times New Roman"/>
+        </w:rPr>
+      </w:pPr>
+      <w:r>
+        <w:rPr>
+          <w:rFonts w:ascii="Times New Roman" w:hAnsi="Times New Roman" w:cs="Times New Roman"/>
+        </w:rPr>
         <w:t xml:space="preserve">Figure </w:t>
       </w:r>
       <w:r>
+        <w:rPr>
+          <w:rFonts w:ascii="Times New Roman" w:hAnsi="Times New Roman" w:cs="Times New Roman"/>
+        </w:rPr>
         <w:fldChar w:fldCharType="begin"/>
       </w:r>
       <w:r>
+        <w:rPr>
+          <w:rFonts w:ascii="Times New Roman" w:hAnsi="Times New Roman" w:cs="Times New Roman"/>
+        </w:rPr>
         <w:instrText xml:space="preserve"> SEQ Figure \* alphabetic </w:instrText>
       </w:r>
       <w:r>
+        <w:rPr>
+          <w:rFonts w:ascii="Times New Roman" w:hAnsi="Times New Roman" w:cs="Times New Roman"/>
+        </w:rPr>
         <w:fldChar w:fldCharType="separate"/>
       </w:r>
       <w:r>
         <w:rPr>
+          <w:rFonts w:ascii="Times New Roman" w:hAnsi="Times New Roman" w:cs="Times New Roman"/>
           <w:noProof/>
         </w:rPr>
         <w:t>i</w:t>
       </w:r>
       <w:r>
+        <w:rPr>
+          <w:rFonts w:ascii="Times New Roman" w:hAnsi="Times New Roman" w:cs="Times New Roman"/>
+        </w:rPr>
         <w:fldChar w:fldCharType="end"/>
       </w:r>
       <w:r>
+        <w:rPr>
+          <w:rFonts w:ascii="Times New Roman" w:hAnsi="Times New Roman" w:cs="Times New Roman"/>
+        </w:rPr>
         <w:t xml:space="preserve"> </w:t>
       </w:r>
       <w:proofErr w:type="spellStart"/>
       <w:r>
+        <w:rPr>
+          <w:rFonts w:ascii="Times New Roman" w:hAnsi="Times New Roman" w:cs="Times New Roman"/>
+        </w:rPr>
         <w:t>NamedEntities</w:t>
       </w:r>
       <w:proofErr w:type="spellEnd"/>
       <w:r>
+        <w:rPr>
+          <w:rFonts w:ascii="Times New Roman" w:hAnsi="Times New Roman" w:cs="Times New Roman"/>
+        </w:rPr>
         <w:t xml:space="preserve"> Extracted in </w:t>
       </w:r>
       <w:proofErr w:type="spellStart"/>
       <w:r>
+        <w:rPr>
+          <w:rFonts w:ascii="Times New Roman" w:hAnsi="Times New Roman" w:cs="Times New Roman"/>
+        </w:rPr>
         <w:t>Cloudwatch</w:t>
       </w:r>
       <w:proofErr w:type="spellEnd"/>
       <w:r>
+        <w:rPr>
+          <w:rFonts w:ascii="Times New Roman" w:hAnsi="Times New Roman" w:cs="Times New Roman"/>
+        </w:rPr>
         <w:t xml:space="preserve"> Logs</w:t>
       </w:r>
     </w:p>
     <w:p>
       <w:pPr>
         <w:ind w:left="284"/>
+        <w:rPr>
+          <w:rFonts w:ascii="Times New Roman" w:hAnsi="Times New Roman" w:cs="Times New Roman"/>
+        </w:rPr>
       </w:pPr>
       <w:proofErr w:type="spellStart"/>
       <w:r>
+        <w:rPr>
+          <w:rFonts w:ascii="Times New Roman" w:hAnsi="Times New Roman" w:cs="Times New Roman"/>
+        </w:rPr>
         <w:t>Cloudwatch</w:t>
       </w:r>
       <w:proofErr w:type="spellEnd"/>
       <w:r>
+        <w:rPr>
+          <w:rFonts w:ascii="Times New Roman" w:hAnsi="Times New Roman" w:cs="Times New Roman"/>
+        </w:rPr>
         <w:t xml:space="preserve"> logs shows the </w:t>
       </w:r>
       <w:proofErr w:type="spellStart"/>
       <w:r>
+        <w:rPr>
+          <w:rFonts w:ascii="Times New Roman" w:hAnsi="Times New Roman" w:cs="Times New Roman"/>
+        </w:rPr>
         <w:t>NamedEntities</w:t>
       </w:r>
       <w:proofErr w:type="spellEnd"/>
       <w:r>
+        <w:rPr>
+          <w:rFonts w:ascii="Times New Roman" w:hAnsi="Times New Roman" w:cs="Times New Roman"/>
+        </w:rPr>
         <w:t xml:space="preserve"> Extracted using </w:t>
       </w:r>
       <w:proofErr w:type="spellStart"/>
       <w:r>
+        <w:rPr>
+          <w:rFonts w:ascii="Times New Roman" w:hAnsi="Times New Roman" w:cs="Times New Roman"/>
+        </w:rPr>
         <w:t>ExtractFeatures</w:t>
       </w:r>
       <w:proofErr w:type="spellEnd"/>
       <w:r>
+        <w:rPr>
+          <w:rFonts w:ascii="Times New Roman" w:hAnsi="Times New Roman" w:cs="Times New Roman"/>
+        </w:rPr>
         <w:t xml:space="preserve"> lambda function from sample-data-b00845449 bucket keys. The </w:t>
       </w:r>
       <w:proofErr w:type="spellStart"/>
       <w:r>
+        <w:rPr>
+          <w:rFonts w:ascii="Times New Roman" w:hAnsi="Times New Roman" w:cs="Times New Roman"/>
+        </w:rPr>
         <w:t>ExtractFeatures</w:t>
       </w:r>
       <w:proofErr w:type="spellEnd"/>
       <w:r>
+        <w:rPr>
+          <w:rFonts w:ascii="Times New Roman" w:hAnsi="Times New Roman" w:cs="Times New Roman"/>
+        </w:rPr>
         <w:t xml:space="preserve"> lambda function will save </w:t>
       </w:r>
       <w:proofErr w:type="gramStart"/>
       <w:r>
+        <w:rPr>
+          <w:rFonts w:ascii="Times New Roman" w:hAnsi="Times New Roman" w:cs="Times New Roman"/>
+        </w:rPr>
         <w:t>this extracted entities</w:t>
       </w:r>
       <w:proofErr w:type="gramEnd"/>
       <w:r>
+        <w:rPr>
+          <w:rFonts w:ascii="Times New Roman" w:hAnsi="Times New Roman" w:cs="Times New Roman"/>
+        </w:rPr>
         <w:t xml:space="preserve"> in another bucket ‘tagsb00845449’.</w:t>
       </w:r>
     </w:p>
@@ -1891,8 +2067,6 @@
           <w:rFonts w:ascii="Times New Roman" w:hAnsi="Times New Roman" w:cs="Times New Roman"/>
           <w:i/>
           <w:iCs/>
-          <w:sz w:val="23"/>
-          <w:szCs w:val="23"/>
         </w:rPr>
       </w:pPr>
       <w:r>
@@ -1900,8 +2074,6 @@
           <w:rFonts w:ascii="Times New Roman" w:hAnsi="Times New Roman" w:cs="Times New Roman"/>
           <w:i/>
           <w:iCs/>
-          <w:sz w:val="23"/>
-          <w:szCs w:val="23"/>
         </w:rPr>
         <w:t>d. E.g. 001.txt contains Asia, Soviet, Serbia etc., then the JSON array created by the function should be “001ne”: {“Asia”:1, “Soviet”:1</w:t>
       </w:r>
@@ -1911,8 +2083,6 @@
           <w:rFonts w:ascii="Times New Roman" w:hAnsi="Times New Roman" w:cs="Times New Roman"/>
           <w:i/>
           <w:iCs/>
-          <w:sz w:val="23"/>
-          <w:szCs w:val="23"/>
         </w:rPr>
         <w:t>…..</w:t>
       </w:r>
@@ -1922,8 +2092,6 @@
           <w:rFonts w:ascii="Times New Roman" w:hAnsi="Times New Roman" w:cs="Times New Roman"/>
           <w:i/>
           <w:iCs/>
-          <w:sz w:val="23"/>
-          <w:szCs w:val="23"/>
         </w:rPr>
         <w:t xml:space="preserve">etc.}. </w:t>
       </w:r>
@@ -1947,9 +2115,13 @@
           <w:numId w:val="1"/>
         </w:numPr>
         <w:ind w:left="284"/>
-      </w:pPr>
-      <w:r>
-        <w:rPr>
+        <w:rPr>
+          <w:rFonts w:ascii="Times New Roman" w:hAnsi="Times New Roman" w:cs="Times New Roman"/>
+        </w:rPr>
+      </w:pPr>
+      <w:r>
+        <w:rPr>
+          <w:rFonts w:ascii="Times New Roman" w:hAnsi="Times New Roman" w:cs="Times New Roman"/>
           <w:noProof/>
         </w:rPr>
         <w:drawing>
@@ -1970,7 +2142,7 @@
                     </pic:cNvPicPr>
                   </pic:nvPicPr>
                   <pic:blipFill>
-                    <a:blip r:embed="rId14">
+                    <a:blip r:embed="rId15">
                       <a:extLst>
                         <a:ext uri="{28A0092B-C50C-407E-A947-70E740481C1C}">
                           <a14:useLocalDpi xmlns:a14="http://schemas.microsoft.com/office/drawing/2010/main" val="0"/>
@@ -2006,43 +2178,74 @@
       <w:pPr>
         <w:pStyle w:val="Caption"/>
         <w:jc w:val="center"/>
-      </w:pPr>
-      <w:r>
+        <w:rPr>
+          <w:rFonts w:ascii="Times New Roman" w:hAnsi="Times New Roman" w:cs="Times New Roman"/>
+        </w:rPr>
+      </w:pPr>
+      <w:r>
+        <w:rPr>
+          <w:rFonts w:ascii="Times New Roman" w:hAnsi="Times New Roman" w:cs="Times New Roman"/>
+        </w:rPr>
         <w:t xml:space="preserve">Figure </w:t>
       </w:r>
       <w:r>
+        <w:rPr>
+          <w:rFonts w:ascii="Times New Roman" w:hAnsi="Times New Roman" w:cs="Times New Roman"/>
+        </w:rPr>
         <w:fldChar w:fldCharType="begin"/>
       </w:r>
       <w:r>
+        <w:rPr>
+          <w:rFonts w:ascii="Times New Roman" w:hAnsi="Times New Roman" w:cs="Times New Roman"/>
+        </w:rPr>
         <w:instrText xml:space="preserve"> SEQ Figure \* alphabetic </w:instrText>
       </w:r>
       <w:r>
+        <w:rPr>
+          <w:rFonts w:ascii="Times New Roman" w:hAnsi="Times New Roman" w:cs="Times New Roman"/>
+        </w:rPr>
         <w:fldChar w:fldCharType="separate"/>
       </w:r>
       <w:r>
         <w:rPr>
+          <w:rFonts w:ascii="Times New Roman" w:hAnsi="Times New Roman" w:cs="Times New Roman"/>
           <w:noProof/>
         </w:rPr>
         <w:t>j</w:t>
       </w:r>
       <w:r>
+        <w:rPr>
+          <w:rFonts w:ascii="Times New Roman" w:hAnsi="Times New Roman" w:cs="Times New Roman"/>
+        </w:rPr>
         <w:fldChar w:fldCharType="end"/>
       </w:r>
       <w:r>
+        <w:rPr>
+          <w:rFonts w:ascii="Times New Roman" w:hAnsi="Times New Roman" w:cs="Times New Roman"/>
+        </w:rPr>
         <w:t xml:space="preserve"> 001ne.txt</w:t>
       </w:r>
     </w:p>
     <w:p>
       <w:pPr>
         <w:ind w:left="284"/>
-      </w:pPr>
-      <w:r>
+        <w:rPr>
+          <w:rFonts w:ascii="Times New Roman" w:hAnsi="Times New Roman" w:cs="Times New Roman"/>
+        </w:rPr>
+      </w:pPr>
+      <w:r>
+        <w:rPr>
+          <w:rFonts w:ascii="Times New Roman" w:hAnsi="Times New Roman" w:cs="Times New Roman"/>
+        </w:rPr>
         <w:t>Figure J shows the 001ne.txt generated in the bucket ‘tagsb00845449’. A dictionary of named entities with their frequencies in 001ne key.</w:t>
       </w:r>
     </w:p>
     <w:p>
       <w:pPr>
         <w:ind w:left="284"/>
+        <w:rPr>
+          <w:rFonts w:ascii="Times New Roman" w:hAnsi="Times New Roman" w:cs="Times New Roman"/>
+        </w:rPr>
       </w:pPr>
     </w:p>
     <w:p>
@@ -2056,8 +2259,6 @@
           <w:rFonts w:ascii="Times New Roman" w:hAnsi="Times New Roman" w:cs="Times New Roman"/>
           <w:i/>
           <w:iCs/>
-          <w:sz w:val="23"/>
-          <w:szCs w:val="23"/>
         </w:rPr>
       </w:pPr>
       <w:r>
@@ -2065,8 +2266,6 @@
           <w:rFonts w:ascii="Times New Roman" w:hAnsi="Times New Roman" w:cs="Times New Roman"/>
           <w:i/>
           <w:iCs/>
-          <w:sz w:val="23"/>
-          <w:szCs w:val="23"/>
         </w:rPr>
         <w:t xml:space="preserve">e. This file will be saved as 001ne.txt in a new bucket - TagsB00xxxxxx. </w:t>
       </w:r>
@@ -2090,9 +2289,13 @@
         <w:pStyle w:val="Default"/>
         <w:keepNext/>
         <w:ind w:left="284"/>
-      </w:pPr>
-      <w:r>
-        <w:rPr>
+        <w:rPr>
+          <w:rFonts w:ascii="Times New Roman" w:hAnsi="Times New Roman" w:cs="Times New Roman"/>
+        </w:rPr>
+      </w:pPr>
+      <w:r>
+        <w:rPr>
+          <w:rFonts w:ascii="Times New Roman" w:hAnsi="Times New Roman" w:cs="Times New Roman"/>
           <w:noProof/>
         </w:rPr>
         <w:drawing>
@@ -2113,7 +2316,7 @@
                     </pic:cNvPicPr>
                   </pic:nvPicPr>
                   <pic:blipFill>
-                    <a:blip r:embed="rId15">
+                    <a:blip r:embed="rId16">
                       <a:extLst>
                         <a:ext uri="{28A0092B-C50C-407E-A947-70E740481C1C}">
                           <a14:useLocalDpi xmlns:a14="http://schemas.microsoft.com/office/drawing/2010/main" val="0"/>
@@ -2149,177 +2352,81 @@
       <w:pPr>
         <w:pStyle w:val="Caption"/>
         <w:jc w:val="center"/>
-      </w:pPr>
-      <w:r>
+        <w:rPr>
+          <w:rFonts w:ascii="Times New Roman" w:hAnsi="Times New Roman" w:cs="Times New Roman"/>
+        </w:rPr>
+      </w:pPr>
+      <w:r>
+        <w:rPr>
+          <w:rFonts w:ascii="Times New Roman" w:hAnsi="Times New Roman" w:cs="Times New Roman"/>
+        </w:rPr>
         <w:t xml:space="preserve">Figure </w:t>
       </w:r>
       <w:r>
+        <w:rPr>
+          <w:rFonts w:ascii="Times New Roman" w:hAnsi="Times New Roman" w:cs="Times New Roman"/>
+        </w:rPr>
         <w:fldChar w:fldCharType="begin"/>
       </w:r>
       <w:r>
+        <w:rPr>
+          <w:rFonts w:ascii="Times New Roman" w:hAnsi="Times New Roman" w:cs="Times New Roman"/>
+        </w:rPr>
         <w:instrText xml:space="preserve"> SEQ Figure \* alphabetic </w:instrText>
       </w:r>
       <w:r>
+        <w:rPr>
+          <w:rFonts w:ascii="Times New Roman" w:hAnsi="Times New Roman" w:cs="Times New Roman"/>
+        </w:rPr>
         <w:fldChar w:fldCharType="separate"/>
       </w:r>
       <w:r>
         <w:rPr>
+          <w:rFonts w:ascii="Times New Roman" w:hAnsi="Times New Roman" w:cs="Times New Roman"/>
           <w:noProof/>
         </w:rPr>
         <w:t>k</w:t>
       </w:r>
       <w:r>
+        <w:rPr>
+          <w:rFonts w:ascii="Times New Roman" w:hAnsi="Times New Roman" w:cs="Times New Roman"/>
+        </w:rPr>
         <w:fldChar w:fldCharType="end"/>
       </w:r>
       <w:r>
+        <w:rPr>
+          <w:rFonts w:ascii="Times New Roman" w:hAnsi="Times New Roman" w:cs="Times New Roman"/>
+        </w:rPr>
         <w:t xml:space="preserve"> tagsb00845449 bucket files</w:t>
       </w:r>
     </w:p>
     <w:p>
       <w:pPr>
         <w:ind w:left="284"/>
-      </w:pPr>
-      <w:r>
+        <w:rPr>
+          <w:rFonts w:ascii="Times New Roman" w:hAnsi="Times New Roman" w:cs="Times New Roman"/>
+        </w:rPr>
+      </w:pPr>
+      <w:r>
+        <w:rPr>
+          <w:rFonts w:ascii="Times New Roman" w:hAnsi="Times New Roman" w:cs="Times New Roman"/>
+        </w:rPr>
         <w:t xml:space="preserve">Figure K shows all the files generated using </w:t>
       </w:r>
       <w:proofErr w:type="spellStart"/>
       <w:r>
+        <w:rPr>
+          <w:rFonts w:ascii="Times New Roman" w:hAnsi="Times New Roman" w:cs="Times New Roman"/>
+        </w:rPr>
         <w:t>extractFeature</w:t>
       </w:r>
       <w:proofErr w:type="spellEnd"/>
       <w:r>
+        <w:rPr>
+          <w:rFonts w:ascii="Times New Roman" w:hAnsi="Times New Roman" w:cs="Times New Roman"/>
+        </w:rPr>
         <w:t xml:space="preserve"> lambda handler where each file containing the named entity of each key in bucket sample-data-b00845449. </w:t>
       </w:r>
-    </w:p>
-    <w:p>
-      <w:pPr>
-        <w:pStyle w:val="Default"/>
-        <w:rPr>
-          <w:rFonts w:ascii="Times New Roman" w:hAnsi="Times New Roman" w:cs="Times New Roman"/>
-          <w:sz w:val="23"/>
-          <w:szCs w:val="23"/>
-        </w:rPr>
-      </w:pPr>
-    </w:p>
-    <w:p>
-      <w:pPr>
-        <w:pStyle w:val="Default"/>
-        <w:rPr>
-          <w:rFonts w:ascii="Times New Roman" w:hAnsi="Times New Roman" w:cs="Times New Roman"/>
-          <w:sz w:val="23"/>
-          <w:szCs w:val="23"/>
-        </w:rPr>
-      </w:pPr>
-    </w:p>
-    <w:p>
-      <w:pPr>
-        <w:pStyle w:val="Default"/>
-        <w:rPr>
-          <w:rFonts w:ascii="Times New Roman" w:hAnsi="Times New Roman" w:cs="Times New Roman"/>
-          <w:sz w:val="23"/>
-          <w:szCs w:val="23"/>
-        </w:rPr>
-      </w:pPr>
-    </w:p>
-    <w:p>
-      <w:pPr>
-        <w:pStyle w:val="Default"/>
-        <w:rPr>
-          <w:rFonts w:ascii="Times New Roman" w:hAnsi="Times New Roman" w:cs="Times New Roman"/>
-          <w:sz w:val="23"/>
-          <w:szCs w:val="23"/>
-        </w:rPr>
-      </w:pPr>
-    </w:p>
-    <w:p>
-      <w:pPr>
-        <w:pStyle w:val="Default"/>
-        <w:rPr>
-          <w:rFonts w:ascii="Times New Roman" w:hAnsi="Times New Roman" w:cs="Times New Roman"/>
-          <w:sz w:val="23"/>
-          <w:szCs w:val="23"/>
-        </w:rPr>
-      </w:pPr>
-    </w:p>
-    <w:p>
-      <w:pPr>
-        <w:pStyle w:val="Default"/>
-        <w:rPr>
-          <w:rFonts w:ascii="Times New Roman" w:hAnsi="Times New Roman" w:cs="Times New Roman"/>
-          <w:sz w:val="23"/>
-          <w:szCs w:val="23"/>
-        </w:rPr>
-      </w:pPr>
-    </w:p>
-    <w:p>
-      <w:pPr>
-        <w:pStyle w:val="Default"/>
-        <w:rPr>
-          <w:rFonts w:ascii="Times New Roman" w:hAnsi="Times New Roman" w:cs="Times New Roman"/>
-          <w:sz w:val="23"/>
-          <w:szCs w:val="23"/>
-        </w:rPr>
-      </w:pPr>
-    </w:p>
-    <w:p>
-      <w:pPr>
-        <w:pStyle w:val="Default"/>
-        <w:rPr>
-          <w:rFonts w:ascii="Times New Roman" w:hAnsi="Times New Roman" w:cs="Times New Roman"/>
-          <w:sz w:val="23"/>
-          <w:szCs w:val="23"/>
-        </w:rPr>
-      </w:pPr>
-    </w:p>
-    <w:p>
-      <w:pPr>
-        <w:pStyle w:val="Default"/>
-        <w:rPr>
-          <w:rFonts w:ascii="Times New Roman" w:hAnsi="Times New Roman" w:cs="Times New Roman"/>
-          <w:sz w:val="23"/>
-          <w:szCs w:val="23"/>
-        </w:rPr>
-      </w:pPr>
-    </w:p>
-    <w:p>
-      <w:pPr>
-        <w:pStyle w:val="Default"/>
-        <w:rPr>
-          <w:rFonts w:ascii="Times New Roman" w:hAnsi="Times New Roman" w:cs="Times New Roman"/>
-          <w:sz w:val="23"/>
-          <w:szCs w:val="23"/>
-        </w:rPr>
-      </w:pPr>
-    </w:p>
-    <w:p>
-      <w:pPr>
-        <w:pStyle w:val="Default"/>
-        <w:rPr>
-          <w:rFonts w:ascii="Times New Roman" w:hAnsi="Times New Roman" w:cs="Times New Roman"/>
-          <w:sz w:val="23"/>
-          <w:szCs w:val="23"/>
-        </w:rPr>
-      </w:pPr>
-    </w:p>
-    <w:p>
-      <w:pPr>
-        <w:pStyle w:val="Default"/>
-        <w:rPr>
-          <w:rFonts w:ascii="Times New Roman" w:hAnsi="Times New Roman" w:cs="Times New Roman"/>
-          <w:sz w:val="23"/>
-          <w:szCs w:val="23"/>
-        </w:rPr>
-      </w:pPr>
-    </w:p>
-    <w:p>
-      <w:pPr>
-        <w:pStyle w:val="Default"/>
-        <w:rPr>
-          <w:rFonts w:ascii="Times New Roman" w:hAnsi="Times New Roman" w:cs="Times New Roman"/>
-          <w:sz w:val="23"/>
-          <w:szCs w:val="23"/>
-        </w:rPr>
-      </w:pPr>
     </w:p>
     <w:p>
       <w:pPr>
@@ -2352,60 +2459,178 @@
           <w:rFonts w:ascii="Times New Roman" w:hAnsi="Times New Roman" w:cs="Times New Roman"/>
           <w:i/>
           <w:iCs/>
+          <w:highlight w:val="yellow"/>
+        </w:rPr>
+      </w:pPr>
+      <w:r>
+        <w:rPr>
+          <w:rFonts w:ascii="Times New Roman" w:hAnsi="Times New Roman" w:cs="Times New Roman"/>
+          <w:highlight w:val="yellow"/>
+        </w:rPr>
+        <w:t xml:space="preserve">Note: all </w:t>
+      </w:r>
+      <w:r>
+        <w:rPr>
+          <w:rFonts w:ascii="Times New Roman" w:hAnsi="Times New Roman" w:cs="Times New Roman"/>
+          <w:highlight w:val="yellow"/>
+        </w:rPr>
+        <w:t>python program</w:t>
+      </w:r>
+      <w:r>
+        <w:rPr>
+          <w:rFonts w:ascii="Times New Roman" w:hAnsi="Times New Roman" w:cs="Times New Roman"/>
+          <w:highlight w:val="yellow"/>
+        </w:rPr>
+        <w:t>s are</w:t>
+      </w:r>
+      <w:r>
+        <w:rPr>
+          <w:rFonts w:ascii="Times New Roman" w:hAnsi="Times New Roman" w:cs="Times New Roman"/>
+          <w:highlight w:val="yellow"/>
+        </w:rPr>
+        <w:t xml:space="preserve"> developed and tested for version 3.7</w:t>
+      </w:r>
+      <w:r>
+        <w:rPr>
+          <w:rFonts w:ascii="Times New Roman" w:hAnsi="Times New Roman" w:cs="Times New Roman"/>
+          <w:highlight w:val="yellow"/>
+        </w:rPr>
+        <w:t xml:space="preserve">. All the screenshots are provided separately in ‘screenshots’ folder in root directory. Python source code is provided in the root directory. </w:t>
+      </w:r>
+    </w:p>
+    <w:p>
+      <w:pPr>
+        <w:pStyle w:val="Default"/>
+        <w:rPr>
+          <w:rFonts w:ascii="Times New Roman" w:hAnsi="Times New Roman" w:cs="Times New Roman"/>
           <w:sz w:val="23"/>
           <w:szCs w:val="23"/>
         </w:rPr>
       </w:pPr>
-      <w:r>
+    </w:p>
+    <w:p>
+      <w:pPr>
+        <w:pStyle w:val="Default"/>
+        <w:rPr>
+          <w:rFonts w:ascii="Times New Roman" w:hAnsi="Times New Roman" w:cs="Times New Roman"/>
+          <w:sz w:val="23"/>
+          <w:szCs w:val="23"/>
+        </w:rPr>
+      </w:pPr>
+    </w:p>
+    <w:p>
+      <w:pPr>
+        <w:pStyle w:val="Default"/>
+        <w:rPr>
+          <w:rFonts w:ascii="Times New Roman" w:hAnsi="Times New Roman" w:cs="Times New Roman"/>
+          <w:sz w:val="23"/>
+          <w:szCs w:val="23"/>
+        </w:rPr>
+      </w:pPr>
+    </w:p>
+    <w:p>
+      <w:pPr>
+        <w:pStyle w:val="Default"/>
+        <w:rPr>
+          <w:rFonts w:ascii="Times New Roman" w:hAnsi="Times New Roman" w:cs="Times New Roman"/>
+          <w:sz w:val="23"/>
+          <w:szCs w:val="23"/>
+        </w:rPr>
+      </w:pPr>
+    </w:p>
+    <w:p>
+      <w:pPr>
+        <w:pStyle w:val="Default"/>
+        <w:rPr>
+          <w:rFonts w:ascii="Times New Roman" w:hAnsi="Times New Roman" w:cs="Times New Roman"/>
+          <w:sz w:val="23"/>
+          <w:szCs w:val="23"/>
+        </w:rPr>
+      </w:pPr>
+    </w:p>
+    <w:p>
+      <w:pPr>
+        <w:pStyle w:val="Default"/>
+        <w:rPr>
+          <w:rFonts w:ascii="Times New Roman" w:hAnsi="Times New Roman" w:cs="Times New Roman"/>
+          <w:sz w:val="23"/>
+          <w:szCs w:val="23"/>
+        </w:rPr>
+      </w:pPr>
+    </w:p>
+    <w:p>
+      <w:pPr>
+        <w:pStyle w:val="Default"/>
+        <w:rPr>
+          <w:rFonts w:ascii="Times New Roman" w:hAnsi="Times New Roman" w:cs="Times New Roman"/>
+          <w:sz w:val="23"/>
+          <w:szCs w:val="23"/>
+        </w:rPr>
+      </w:pPr>
+    </w:p>
+    <w:p>
+      <w:pPr>
+        <w:pStyle w:val="Default"/>
+        <w:rPr>
+          <w:rFonts w:ascii="Times New Roman" w:hAnsi="Times New Roman" w:cs="Times New Roman"/>
+          <w:sz w:val="23"/>
+          <w:szCs w:val="23"/>
+        </w:rPr>
+      </w:pPr>
+    </w:p>
+    <w:p>
+      <w:pPr>
+        <w:pStyle w:val="Default"/>
+        <w:rPr>
+          <w:rFonts w:ascii="Times New Roman" w:hAnsi="Times New Roman" w:cs="Times New Roman"/>
+          <w:sz w:val="23"/>
+          <w:szCs w:val="23"/>
+        </w:rPr>
+      </w:pPr>
+    </w:p>
+    <w:p>
+      <w:pPr>
+        <w:pStyle w:val="Default"/>
+        <w:rPr>
+          <w:rFonts w:ascii="Times New Roman" w:hAnsi="Times New Roman" w:cs="Times New Roman"/>
+          <w:sz w:val="23"/>
+          <w:szCs w:val="23"/>
+        </w:rPr>
+      </w:pPr>
+    </w:p>
+    <w:p>
+      <w:pPr>
+        <w:pStyle w:val="Default"/>
         <w:rPr>
           <w:rFonts w:ascii="Times New Roman" w:hAnsi="Times New Roman" w:cs="Times New Roman"/>
           <w:i/>
           <w:iCs/>
-          <w:sz w:val="23"/>
-          <w:szCs w:val="23"/>
-        </w:rPr>
-        <w:lastRenderedPageBreak/>
-        <w:t>f. Once the file is available on this 2</w:t>
-      </w:r>
+        </w:rPr>
+      </w:pPr>
       <w:r>
         <w:rPr>
           <w:rFonts w:ascii="Times New Roman" w:hAnsi="Times New Roman" w:cs="Times New Roman"/>
           <w:i/>
           <w:iCs/>
-          <w:sz w:val="16"/>
-          <w:szCs w:val="16"/>
-        </w:rPr>
-        <w:t xml:space="preserve">nd </w:t>
-      </w:r>
+        </w:rPr>
+        <w:lastRenderedPageBreak/>
+        <w:t xml:space="preserve">f. Once the file is available on this 2nd bucket, then </w:t>
+      </w:r>
+      <w:proofErr w:type="spellStart"/>
       <w:r>
         <w:rPr>
           <w:rFonts w:ascii="Times New Roman" w:hAnsi="Times New Roman" w:cs="Times New Roman"/>
           <w:i/>
           <w:iCs/>
-          <w:sz w:val="23"/>
-          <w:szCs w:val="23"/>
-        </w:rPr>
-        <w:t xml:space="preserve">bucket, then </w:t>
-      </w:r>
-      <w:proofErr w:type="spellStart"/>
+        </w:rPr>
+        <w:t>accessDB</w:t>
+      </w:r>
+      <w:proofErr w:type="spellEnd"/>
       <w:r>
         <w:rPr>
           <w:rFonts w:ascii="Times New Roman" w:hAnsi="Times New Roman" w:cs="Times New Roman"/>
           <w:i/>
           <w:iCs/>
-          <w:sz w:val="23"/>
-          <w:szCs w:val="23"/>
-        </w:rPr>
-        <w:t>accessDB</w:t>
-      </w:r>
-      <w:proofErr w:type="spellEnd"/>
-      <w:r>
-        <w:rPr>
-          <w:rFonts w:ascii="Times New Roman" w:hAnsi="Times New Roman" w:cs="Times New Roman"/>
-          <w:i/>
-          <w:iCs/>
-          <w:sz w:val="23"/>
-          <w:szCs w:val="23"/>
         </w:rPr>
         <w:t xml:space="preserve"> Lambda function will automatically be triggered. </w:t>
       </w:r>
@@ -2426,9 +2651,13 @@
         <w:keepNext/>
         <w:ind w:left="426"/>
         <w:jc w:val="center"/>
-      </w:pPr>
-      <w:r>
-        <w:rPr>
+        <w:rPr>
+          <w:rFonts w:ascii="Times New Roman" w:hAnsi="Times New Roman" w:cs="Times New Roman"/>
+        </w:rPr>
+      </w:pPr>
+      <w:r>
+        <w:rPr>
+          <w:rFonts w:ascii="Times New Roman" w:hAnsi="Times New Roman" w:cs="Times New Roman"/>
           <w:noProof/>
         </w:rPr>
         <w:drawing>
@@ -2449,7 +2678,7 @@
                     </pic:cNvPicPr>
                   </pic:nvPicPr>
                   <pic:blipFill>
-                    <a:blip r:embed="rId16">
+                    <a:blip r:embed="rId17">
                       <a:extLst>
                         <a:ext uri="{28A0092B-C50C-407E-A947-70E740481C1C}">
                           <a14:useLocalDpi xmlns:a14="http://schemas.microsoft.com/office/drawing/2010/main" val="0"/>
@@ -2485,59 +2714,102 @@
       <w:pPr>
         <w:pStyle w:val="Caption"/>
         <w:jc w:val="center"/>
-      </w:pPr>
-      <w:r>
+        <w:rPr>
+          <w:rFonts w:ascii="Times New Roman" w:hAnsi="Times New Roman" w:cs="Times New Roman"/>
+        </w:rPr>
+      </w:pPr>
+      <w:r>
+        <w:rPr>
+          <w:rFonts w:ascii="Times New Roman" w:hAnsi="Times New Roman" w:cs="Times New Roman"/>
+        </w:rPr>
         <w:t xml:space="preserve">Figure </w:t>
       </w:r>
       <w:r>
+        <w:rPr>
+          <w:rFonts w:ascii="Times New Roman" w:hAnsi="Times New Roman" w:cs="Times New Roman"/>
+        </w:rPr>
         <w:fldChar w:fldCharType="begin"/>
       </w:r>
       <w:r>
+        <w:rPr>
+          <w:rFonts w:ascii="Times New Roman" w:hAnsi="Times New Roman" w:cs="Times New Roman"/>
+        </w:rPr>
         <w:instrText xml:space="preserve"> SEQ Figure \* alphabetic </w:instrText>
       </w:r>
       <w:r>
+        <w:rPr>
+          <w:rFonts w:ascii="Times New Roman" w:hAnsi="Times New Roman" w:cs="Times New Roman"/>
+        </w:rPr>
         <w:fldChar w:fldCharType="separate"/>
       </w:r>
       <w:r>
         <w:rPr>
+          <w:rFonts w:ascii="Times New Roman" w:hAnsi="Times New Roman" w:cs="Times New Roman"/>
           <w:noProof/>
         </w:rPr>
         <w:t>l</w:t>
       </w:r>
       <w:r>
+        <w:rPr>
+          <w:rFonts w:ascii="Times New Roman" w:hAnsi="Times New Roman" w:cs="Times New Roman"/>
+        </w:rPr>
         <w:fldChar w:fldCharType="end"/>
       </w:r>
       <w:r>
+        <w:rPr>
+          <w:rFonts w:ascii="Times New Roman" w:hAnsi="Times New Roman" w:cs="Times New Roman"/>
+        </w:rPr>
         <w:t xml:space="preserve"> </w:t>
       </w:r>
       <w:proofErr w:type="spellStart"/>
       <w:r>
+        <w:rPr>
+          <w:rFonts w:ascii="Times New Roman" w:hAnsi="Times New Roman" w:cs="Times New Roman"/>
+        </w:rPr>
         <w:t>accessDB</w:t>
       </w:r>
       <w:proofErr w:type="spellEnd"/>
       <w:r>
+        <w:rPr>
+          <w:rFonts w:ascii="Times New Roman" w:hAnsi="Times New Roman" w:cs="Times New Roman"/>
+        </w:rPr>
         <w:t xml:space="preserve"> lambda handler</w:t>
       </w:r>
     </w:p>
     <w:p>
       <w:pPr>
         <w:ind w:left="426"/>
-      </w:pPr>
-      <w:r>
+        <w:rPr>
+          <w:rFonts w:ascii="Times New Roman" w:hAnsi="Times New Roman" w:cs="Times New Roman"/>
+        </w:rPr>
+      </w:pPr>
+      <w:r>
+        <w:rPr>
+          <w:rFonts w:ascii="Times New Roman" w:hAnsi="Times New Roman" w:cs="Times New Roman"/>
+        </w:rPr>
         <w:t xml:space="preserve">Figure l shows </w:t>
       </w:r>
       <w:proofErr w:type="spellStart"/>
       <w:r>
+        <w:rPr>
+          <w:rFonts w:ascii="Times New Roman" w:hAnsi="Times New Roman" w:cs="Times New Roman"/>
+        </w:rPr>
         <w:t>accessDB</w:t>
       </w:r>
       <w:proofErr w:type="spellEnd"/>
       <w:r>
+        <w:rPr>
+          <w:rFonts w:ascii="Times New Roman" w:hAnsi="Times New Roman" w:cs="Times New Roman"/>
+        </w:rPr>
         <w:t xml:space="preserve"> lambda function script which fetches every object from tagsb00845449 bucket and saves it to AWS RDS SQL database. </w:t>
       </w:r>
     </w:p>
     <w:p>
       <w:pPr>
         <w:ind w:left="426"/>
+        <w:rPr>
+          <w:rFonts w:ascii="Times New Roman" w:hAnsi="Times New Roman" w:cs="Times New Roman"/>
+        </w:rPr>
       </w:pPr>
     </w:p>
     <w:p>
@@ -2545,9 +2817,13 @@
         <w:keepNext/>
         <w:ind w:left="426"/>
         <w:jc w:val="center"/>
-      </w:pPr>
-      <w:r>
-        <w:rPr>
+        <w:rPr>
+          <w:rFonts w:ascii="Times New Roman" w:hAnsi="Times New Roman" w:cs="Times New Roman"/>
+        </w:rPr>
+      </w:pPr>
+      <w:r>
+        <w:rPr>
+          <w:rFonts w:ascii="Times New Roman" w:hAnsi="Times New Roman" w:cs="Times New Roman"/>
           <w:noProof/>
         </w:rPr>
         <w:drawing>
@@ -2568,7 +2844,7 @@
                     </pic:cNvPicPr>
                   </pic:nvPicPr>
                   <pic:blipFill>
-                    <a:blip r:embed="rId17">
+                    <a:blip r:embed="rId18">
                       <a:extLst>
                         <a:ext uri="{28A0092B-C50C-407E-A947-70E740481C1C}">
                           <a14:useLocalDpi xmlns:a14="http://schemas.microsoft.com/office/drawing/2010/main" val="0"/>
@@ -2604,37 +2880,65 @@
       <w:pPr>
         <w:pStyle w:val="Caption"/>
         <w:jc w:val="center"/>
-      </w:pPr>
-      <w:r>
+        <w:rPr>
+          <w:rFonts w:ascii="Times New Roman" w:hAnsi="Times New Roman" w:cs="Times New Roman"/>
+        </w:rPr>
+      </w:pPr>
+      <w:r>
+        <w:rPr>
+          <w:rFonts w:ascii="Times New Roman" w:hAnsi="Times New Roman" w:cs="Times New Roman"/>
+        </w:rPr>
         <w:t xml:space="preserve">Figure </w:t>
       </w:r>
       <w:r>
+        <w:rPr>
+          <w:rFonts w:ascii="Times New Roman" w:hAnsi="Times New Roman" w:cs="Times New Roman"/>
+        </w:rPr>
         <w:fldChar w:fldCharType="begin"/>
       </w:r>
       <w:r>
+        <w:rPr>
+          <w:rFonts w:ascii="Times New Roman" w:hAnsi="Times New Roman" w:cs="Times New Roman"/>
+        </w:rPr>
         <w:instrText xml:space="preserve"> SEQ Figure \* alphabetic </w:instrText>
       </w:r>
       <w:r>
+        <w:rPr>
+          <w:rFonts w:ascii="Times New Roman" w:hAnsi="Times New Roman" w:cs="Times New Roman"/>
+        </w:rPr>
         <w:fldChar w:fldCharType="separate"/>
       </w:r>
       <w:r>
         <w:rPr>
+          <w:rFonts w:ascii="Times New Roman" w:hAnsi="Times New Roman" w:cs="Times New Roman"/>
           <w:noProof/>
         </w:rPr>
         <w:t>m</w:t>
       </w:r>
       <w:r>
+        <w:rPr>
+          <w:rFonts w:ascii="Times New Roman" w:hAnsi="Times New Roman" w:cs="Times New Roman"/>
+        </w:rPr>
         <w:fldChar w:fldCharType="end"/>
       </w:r>
       <w:r>
+        <w:rPr>
+          <w:rFonts w:ascii="Times New Roman" w:hAnsi="Times New Roman" w:cs="Times New Roman"/>
+        </w:rPr>
         <w:t xml:space="preserve"> </w:t>
       </w:r>
       <w:proofErr w:type="spellStart"/>
       <w:r>
+        <w:rPr>
+          <w:rFonts w:ascii="Times New Roman" w:hAnsi="Times New Roman" w:cs="Times New Roman"/>
+        </w:rPr>
         <w:t>RDSApi</w:t>
       </w:r>
       <w:proofErr w:type="spellEnd"/>
       <w:r>
+        <w:rPr>
+          <w:rFonts w:ascii="Times New Roman" w:hAnsi="Times New Roman" w:cs="Times New Roman"/>
+        </w:rPr>
         <w:t xml:space="preserve"> script</w:t>
       </w:r>
     </w:p>
@@ -2648,15 +2952,15 @@
         <w:ind w:left="284"/>
         <w:rPr>
           <w:rFonts w:ascii="Times New Roman" w:hAnsi="Times New Roman" w:cs="Times New Roman"/>
-          <w:sz w:val="23"/>
-          <w:szCs w:val="23"/>
-        </w:rPr>
-      </w:pPr>
-      <w:r>
-        <w:rPr>
-          <w:rFonts w:ascii="Times New Roman" w:hAnsi="Times New Roman" w:cs="Times New Roman"/>
-          <w:sz w:val="23"/>
-          <w:szCs w:val="23"/>
+          <w:sz w:val="22"/>
+          <w:szCs w:val="22"/>
+        </w:rPr>
+      </w:pPr>
+      <w:r>
+        <w:rPr>
+          <w:rFonts w:ascii="Times New Roman" w:hAnsi="Times New Roman" w:cs="Times New Roman"/>
+          <w:sz w:val="22"/>
+          <w:szCs w:val="22"/>
         </w:rPr>
         <w:t xml:space="preserve">Figure m shows the </w:t>
       </w:r>
@@ -2664,8 +2968,8 @@
       <w:r>
         <w:rPr>
           <w:rFonts w:ascii="Times New Roman" w:hAnsi="Times New Roman" w:cs="Times New Roman"/>
-          <w:sz w:val="23"/>
-          <w:szCs w:val="23"/>
+          <w:sz w:val="22"/>
+          <w:szCs w:val="22"/>
         </w:rPr>
         <w:t>RDSApi</w:t>
       </w:r>
@@ -2673,8 +2977,8 @@
       <w:r>
         <w:rPr>
           <w:rFonts w:ascii="Times New Roman" w:hAnsi="Times New Roman" w:cs="Times New Roman"/>
-          <w:sz w:val="23"/>
-          <w:szCs w:val="23"/>
+          <w:sz w:val="22"/>
+          <w:szCs w:val="22"/>
         </w:rPr>
         <w:t xml:space="preserve"> script used for the </w:t>
       </w:r>
@@ -2682,8 +2986,8 @@
       <w:r>
         <w:rPr>
           <w:rFonts w:ascii="Times New Roman" w:hAnsi="Times New Roman" w:cs="Times New Roman"/>
-          <w:sz w:val="23"/>
-          <w:szCs w:val="23"/>
+          <w:sz w:val="22"/>
+          <w:szCs w:val="22"/>
         </w:rPr>
         <w:t>AccessDB</w:t>
       </w:r>
@@ -2691,8 +2995,8 @@
       <w:r>
         <w:rPr>
           <w:rFonts w:ascii="Times New Roman" w:hAnsi="Times New Roman" w:cs="Times New Roman"/>
-          <w:sz w:val="23"/>
-          <w:szCs w:val="23"/>
+          <w:sz w:val="22"/>
+          <w:szCs w:val="22"/>
         </w:rPr>
         <w:t xml:space="preserve"> lambda handler to work with RDS.</w:t>
       </w:r>
@@ -2708,11 +3012,43 @@
           <w:rFonts w:ascii="Times New Roman" w:hAnsi="Times New Roman" w:cs="Times New Roman"/>
           <w:i/>
           <w:iCs/>
-          <w:sz w:val="23"/>
-          <w:szCs w:val="23"/>
-        </w:rPr>
-      </w:pPr>
-      <w:r>
+        </w:rPr>
+      </w:pPr>
+      <w:r>
+        <w:rPr>
+          <w:rFonts w:ascii="Times New Roman" w:hAnsi="Times New Roman" w:cs="Times New Roman"/>
+          <w:i/>
+          <w:iCs/>
+        </w:rPr>
+        <w:lastRenderedPageBreak/>
+        <w:t xml:space="preserve">g. </w:t>
+      </w:r>
+      <w:proofErr w:type="spellStart"/>
+      <w:r>
+        <w:rPr>
+          <w:rFonts w:ascii="Times New Roman" w:hAnsi="Times New Roman" w:cs="Times New Roman"/>
+          <w:i/>
+          <w:iCs/>
+        </w:rPr>
+        <w:t>accessDB</w:t>
+      </w:r>
+      <w:proofErr w:type="spellEnd"/>
+      <w:r>
+        <w:rPr>
+          <w:rFonts w:ascii="Times New Roman" w:hAnsi="Times New Roman" w:cs="Times New Roman"/>
+          <w:i/>
+          <w:iCs/>
+        </w:rPr>
+        <w:t xml:space="preserve"> is your 2nd Lambda function. This Lambda function reads each named entity JSON file and updates the MySQL database table (two fields - key, value). </w:t>
+      </w:r>
+    </w:p>
+    <w:p>
+      <w:pPr>
+        <w:pStyle w:val="Default"/>
+        <w:numPr>
+          <w:ilvl w:val="0"/>
+          <w:numId w:val="1"/>
+        </w:numPr>
         <w:rPr>
           <w:rFonts w:ascii="Times New Roman" w:hAnsi="Times New Roman" w:cs="Times New Roman"/>
           <w:i/>
@@ -2720,66 +3056,6 @@
           <w:sz w:val="23"/>
           <w:szCs w:val="23"/>
         </w:rPr>
-        <w:lastRenderedPageBreak/>
-        <w:t xml:space="preserve">g. </w:t>
-      </w:r>
-      <w:proofErr w:type="spellStart"/>
-      <w:r>
-        <w:rPr>
-          <w:rFonts w:ascii="Times New Roman" w:hAnsi="Times New Roman" w:cs="Times New Roman"/>
-          <w:i/>
-          <w:iCs/>
-          <w:sz w:val="23"/>
-          <w:szCs w:val="23"/>
-        </w:rPr>
-        <w:t>accessDB</w:t>
-      </w:r>
-      <w:proofErr w:type="spellEnd"/>
-      <w:r>
-        <w:rPr>
-          <w:rFonts w:ascii="Times New Roman" w:hAnsi="Times New Roman" w:cs="Times New Roman"/>
-          <w:i/>
-          <w:iCs/>
-          <w:sz w:val="23"/>
-          <w:szCs w:val="23"/>
-        </w:rPr>
-        <w:t xml:space="preserve"> is your 2</w:t>
-      </w:r>
-      <w:r>
-        <w:rPr>
-          <w:rFonts w:ascii="Times New Roman" w:hAnsi="Times New Roman" w:cs="Times New Roman"/>
-          <w:i/>
-          <w:iCs/>
-          <w:sz w:val="16"/>
-          <w:szCs w:val="16"/>
-        </w:rPr>
-        <w:t xml:space="preserve">nd </w:t>
-      </w:r>
-      <w:r>
-        <w:rPr>
-          <w:rFonts w:ascii="Times New Roman" w:hAnsi="Times New Roman" w:cs="Times New Roman"/>
-          <w:i/>
-          <w:iCs/>
-          <w:sz w:val="23"/>
-          <w:szCs w:val="23"/>
-        </w:rPr>
-        <w:t xml:space="preserve">Lambda function. This Lambda function reads each named entity JSON file and updates the MySQL database table (two fields - key, value). </w:t>
-      </w:r>
-    </w:p>
-    <w:p>
-      <w:pPr>
-        <w:pStyle w:val="Default"/>
-        <w:numPr>
-          <w:ilvl w:val="0"/>
-          <w:numId w:val="1"/>
-        </w:numPr>
-        <w:rPr>
-          <w:rFonts w:ascii="Times New Roman" w:hAnsi="Times New Roman" w:cs="Times New Roman"/>
-          <w:i/>
-          <w:iCs/>
-          <w:sz w:val="23"/>
-          <w:szCs w:val="23"/>
-        </w:rPr>
       </w:pPr>
     </w:p>
     <w:p>
@@ -2787,9 +3063,13 @@
         <w:pStyle w:val="Default"/>
         <w:keepNext/>
         <w:ind w:left="284"/>
-      </w:pPr>
-      <w:r>
-        <w:rPr>
+        <w:rPr>
+          <w:rFonts w:ascii="Times New Roman" w:hAnsi="Times New Roman" w:cs="Times New Roman"/>
+        </w:rPr>
+      </w:pPr>
+      <w:r>
+        <w:rPr>
+          <w:rFonts w:ascii="Times New Roman" w:hAnsi="Times New Roman" w:cs="Times New Roman"/>
           <w:noProof/>
         </w:rPr>
         <w:drawing>
@@ -2810,7 +3090,7 @@
                     </pic:cNvPicPr>
                   </pic:nvPicPr>
                   <pic:blipFill>
-                    <a:blip r:embed="rId18">
+                    <a:blip r:embed="rId19">
                       <a:extLst>
                         <a:ext uri="{28A0092B-C50C-407E-A947-70E740481C1C}">
                           <a14:useLocalDpi xmlns:a14="http://schemas.microsoft.com/office/drawing/2010/main" val="0"/>
@@ -2846,41 +3126,72 @@
       <w:pPr>
         <w:pStyle w:val="Caption"/>
         <w:jc w:val="center"/>
-      </w:pPr>
-      <w:r>
+        <w:rPr>
+          <w:rFonts w:ascii="Times New Roman" w:hAnsi="Times New Roman" w:cs="Times New Roman"/>
+        </w:rPr>
+      </w:pPr>
+      <w:r>
+        <w:rPr>
+          <w:rFonts w:ascii="Times New Roman" w:hAnsi="Times New Roman" w:cs="Times New Roman"/>
+        </w:rPr>
         <w:t xml:space="preserve">Figure </w:t>
       </w:r>
       <w:r>
+        <w:rPr>
+          <w:rFonts w:ascii="Times New Roman" w:hAnsi="Times New Roman" w:cs="Times New Roman"/>
+        </w:rPr>
         <w:fldChar w:fldCharType="begin"/>
       </w:r>
       <w:r>
+        <w:rPr>
+          <w:rFonts w:ascii="Times New Roman" w:hAnsi="Times New Roman" w:cs="Times New Roman"/>
+        </w:rPr>
         <w:instrText xml:space="preserve"> SEQ Figure \* alphabetic </w:instrText>
       </w:r>
       <w:r>
+        <w:rPr>
+          <w:rFonts w:ascii="Times New Roman" w:hAnsi="Times New Roman" w:cs="Times New Roman"/>
+        </w:rPr>
         <w:fldChar w:fldCharType="separate"/>
       </w:r>
       <w:r>
         <w:rPr>
+          <w:rFonts w:ascii="Times New Roman" w:hAnsi="Times New Roman" w:cs="Times New Roman"/>
           <w:noProof/>
         </w:rPr>
         <w:t>n</w:t>
       </w:r>
       <w:r>
+        <w:rPr>
+          <w:rFonts w:ascii="Times New Roman" w:hAnsi="Times New Roman" w:cs="Times New Roman"/>
+        </w:rPr>
         <w:fldChar w:fldCharType="end"/>
       </w:r>
       <w:r>
+        <w:rPr>
+          <w:rFonts w:ascii="Times New Roman" w:hAnsi="Times New Roman" w:cs="Times New Roman"/>
+        </w:rPr>
         <w:t xml:space="preserve"> </w:t>
       </w:r>
       <w:proofErr w:type="spellStart"/>
       <w:r>
+        <w:rPr>
+          <w:rFonts w:ascii="Times New Roman" w:hAnsi="Times New Roman" w:cs="Times New Roman"/>
+        </w:rPr>
         <w:t>cloudwatch</w:t>
       </w:r>
       <w:proofErr w:type="spellEnd"/>
       <w:r>
+        <w:rPr>
+          <w:rFonts w:ascii="Times New Roman" w:hAnsi="Times New Roman" w:cs="Times New Roman"/>
+        </w:rPr>
         <w:t xml:space="preserve"> logs for </w:t>
       </w:r>
       <w:proofErr w:type="spellStart"/>
       <w:r>
+        <w:rPr>
+          <w:rFonts w:ascii="Times New Roman" w:hAnsi="Times New Roman" w:cs="Times New Roman"/>
+        </w:rPr>
         <w:t>accessDB</w:t>
       </w:r>
       <w:proofErr w:type="spellEnd"/>
@@ -2891,16 +3202,28 @@
           <w:tab w:val="left" w:pos="284"/>
         </w:tabs>
         <w:ind w:left="284"/>
-      </w:pPr>
-      <w:r>
+        <w:rPr>
+          <w:rFonts w:ascii="Times New Roman" w:hAnsi="Times New Roman" w:cs="Times New Roman"/>
+        </w:rPr>
+      </w:pPr>
+      <w:r>
+        <w:rPr>
+          <w:rFonts w:ascii="Times New Roman" w:hAnsi="Times New Roman" w:cs="Times New Roman"/>
+        </w:rPr>
         <w:t xml:space="preserve">Figure n shows logs which conveys table updated for every entity present in the files of tagsb00845449 bucket. </w:t>
       </w:r>
       <w:proofErr w:type="spellStart"/>
       <w:r>
+        <w:rPr>
+          <w:rFonts w:ascii="Times New Roman" w:hAnsi="Times New Roman" w:cs="Times New Roman"/>
+        </w:rPr>
         <w:t>accessDB</w:t>
       </w:r>
       <w:proofErr w:type="spellEnd"/>
       <w:r>
+        <w:rPr>
+          <w:rFonts w:ascii="Times New Roman" w:hAnsi="Times New Roman" w:cs="Times New Roman"/>
+        </w:rPr>
         <w:t xml:space="preserve"> is fetching every entity from files of tagsb00845449 and adding it to SQL database with their frequency. If the entity is already present, then the frequency is updated. </w:t>
       </w:r>
     </w:p>
@@ -3193,13 +3516,85 @@
     <w:p>
       <w:pPr>
         <w:pStyle w:val="Default"/>
-        <w:ind w:left="284"/>
         <w:rPr>
           <w:rFonts w:ascii="Times New Roman" w:hAnsi="Times New Roman" w:cs="Times New Roman"/>
           <w:sz w:val="23"/>
           <w:szCs w:val="23"/>
         </w:rPr>
       </w:pPr>
+    </w:p>
+    <w:p>
+      <w:pPr>
+        <w:pStyle w:val="Default"/>
+        <w:rPr>
+          <w:rFonts w:ascii="Times New Roman" w:hAnsi="Times New Roman" w:cs="Times New Roman"/>
+          <w:i/>
+          <w:iCs/>
+        </w:rPr>
+      </w:pPr>
+      <w:r>
+        <w:rPr>
+          <w:rFonts w:ascii="Times New Roman" w:hAnsi="Times New Roman" w:cs="Times New Roman"/>
+          <w:i/>
+          <w:iCs/>
+        </w:rPr>
+        <w:lastRenderedPageBreak/>
+        <w:t>h. E.g. 001ne.txt contains “001ne”: {“Asia”:1, “Soviet”:1</w:t>
+      </w:r>
+      <w:proofErr w:type="gramStart"/>
+      <w:r>
+        <w:rPr>
+          <w:rFonts w:ascii="Times New Roman" w:hAnsi="Times New Roman" w:cs="Times New Roman"/>
+          <w:i/>
+          <w:iCs/>
+        </w:rPr>
+        <w:t>…..</w:t>
+      </w:r>
+      <w:proofErr w:type="gramEnd"/>
+      <w:r>
+        <w:rPr>
+          <w:rFonts w:ascii="Times New Roman" w:hAnsi="Times New Roman" w:cs="Times New Roman"/>
+          <w:i/>
+          <w:iCs/>
+        </w:rPr>
+        <w:t>etc.}. Then this Lambda function will update a MySQL database table where “Asia” will be a value for field “</w:t>
+      </w:r>
+      <w:proofErr w:type="spellStart"/>
+      <w:r>
+        <w:rPr>
+          <w:rFonts w:ascii="Times New Roman" w:hAnsi="Times New Roman" w:cs="Times New Roman"/>
+          <w:i/>
+          <w:iCs/>
+        </w:rPr>
+        <w:t>NamedEntity</w:t>
+      </w:r>
+      <w:proofErr w:type="spellEnd"/>
+      <w:r>
+        <w:rPr>
+          <w:rFonts w:ascii="Times New Roman" w:hAnsi="Times New Roman" w:cs="Times New Roman"/>
+          <w:i/>
+          <w:iCs/>
+        </w:rPr>
+        <w:t>”, and “1” will be the value for field “Frequency”. The field “</w:t>
+      </w:r>
+      <w:proofErr w:type="spellStart"/>
+      <w:r>
+        <w:rPr>
+          <w:rFonts w:ascii="Times New Roman" w:hAnsi="Times New Roman" w:cs="Times New Roman"/>
+          <w:i/>
+          <w:iCs/>
+        </w:rPr>
+        <w:t>NamedEntity</w:t>
+      </w:r>
+      <w:proofErr w:type="spellEnd"/>
+      <w:r>
+        <w:rPr>
+          <w:rFonts w:ascii="Times New Roman" w:hAnsi="Times New Roman" w:cs="Times New Roman"/>
+          <w:i/>
+          <w:iCs/>
+        </w:rPr>
+        <w:t xml:space="preserve">” can be considered as the primary key. </w:t>
+      </w:r>
     </w:p>
     <w:p>
       <w:pPr>
@@ -3214,83 +3609,6 @@
           <w:szCs w:val="23"/>
         </w:rPr>
       </w:pPr>
-      <w:r>
-        <w:rPr>
-          <w:rFonts w:ascii="Times New Roman" w:hAnsi="Times New Roman" w:cs="Times New Roman"/>
-          <w:sz w:val="23"/>
-          <w:szCs w:val="23"/>
-        </w:rPr>
-        <w:lastRenderedPageBreak/>
-        <w:t>h. E.g. 001ne.txt contains “001ne”: {“Asia”:1, “Soviet”:1</w:t>
-      </w:r>
-      <w:proofErr w:type="gramStart"/>
-      <w:r>
-        <w:rPr>
-          <w:rFonts w:ascii="Times New Roman" w:hAnsi="Times New Roman" w:cs="Times New Roman"/>
-          <w:sz w:val="23"/>
-          <w:szCs w:val="23"/>
-        </w:rPr>
-        <w:t>…..</w:t>
-      </w:r>
-      <w:proofErr w:type="gramEnd"/>
-      <w:r>
-        <w:rPr>
-          <w:rFonts w:ascii="Times New Roman" w:hAnsi="Times New Roman" w:cs="Times New Roman"/>
-          <w:sz w:val="23"/>
-          <w:szCs w:val="23"/>
-        </w:rPr>
-        <w:t>etc.}. Then this Lambda function will update a MySQL database table where “Asia” will be a value for field “</w:t>
-      </w:r>
-      <w:proofErr w:type="spellStart"/>
-      <w:r>
-        <w:rPr>
-          <w:rFonts w:ascii="Times New Roman" w:hAnsi="Times New Roman" w:cs="Times New Roman"/>
-          <w:sz w:val="23"/>
-          <w:szCs w:val="23"/>
-        </w:rPr>
-        <w:t>NamedEntity</w:t>
-      </w:r>
-      <w:proofErr w:type="spellEnd"/>
-      <w:r>
-        <w:rPr>
-          <w:rFonts w:ascii="Times New Roman" w:hAnsi="Times New Roman" w:cs="Times New Roman"/>
-          <w:sz w:val="23"/>
-          <w:szCs w:val="23"/>
-        </w:rPr>
-        <w:t>”, and “1” will be the value for field “Frequency”. The field “</w:t>
-      </w:r>
-      <w:proofErr w:type="spellStart"/>
-      <w:r>
-        <w:rPr>
-          <w:rFonts w:ascii="Times New Roman" w:hAnsi="Times New Roman" w:cs="Times New Roman"/>
-          <w:sz w:val="23"/>
-          <w:szCs w:val="23"/>
-        </w:rPr>
-        <w:t>NamedEntity</w:t>
-      </w:r>
-      <w:proofErr w:type="spellEnd"/>
-      <w:r>
-        <w:rPr>
-          <w:rFonts w:ascii="Times New Roman" w:hAnsi="Times New Roman" w:cs="Times New Roman"/>
-          <w:sz w:val="23"/>
-          <w:szCs w:val="23"/>
-        </w:rPr>
-        <w:t xml:space="preserve">” can be considered as the primary key. </w:t>
-      </w:r>
-    </w:p>
-    <w:p>
-      <w:pPr>
-        <w:pStyle w:val="Default"/>
-        <w:numPr>
-          <w:ilvl w:val="0"/>
-          <w:numId w:val="1"/>
-        </w:numPr>
-        <w:rPr>
-          <w:rFonts w:ascii="Times New Roman" w:hAnsi="Times New Roman" w:cs="Times New Roman"/>
-          <w:sz w:val="23"/>
-          <w:szCs w:val="23"/>
-        </w:rPr>
-      </w:pPr>
     </w:p>
     <w:p>
       <w:pPr>
@@ -3298,9 +3616,13 @@
         <w:keepNext/>
         <w:ind w:left="284"/>
         <w:jc w:val="center"/>
-      </w:pPr>
-      <w:r>
-        <w:rPr>
+        <w:rPr>
+          <w:rFonts w:ascii="Times New Roman" w:hAnsi="Times New Roman" w:cs="Times New Roman"/>
+        </w:rPr>
+      </w:pPr>
+      <w:r>
+        <w:rPr>
+          <w:rFonts w:ascii="Times New Roman" w:hAnsi="Times New Roman" w:cs="Times New Roman"/>
           <w:noProof/>
         </w:rPr>
         <w:drawing>
@@ -3321,7 +3643,7 @@
                     </pic:cNvPicPr>
                   </pic:nvPicPr>
                   <pic:blipFill>
-                    <a:blip r:embed="rId19">
+                    <a:blip r:embed="rId20">
                       <a:extLst>
                         <a:ext uri="{28A0092B-C50C-407E-A947-70E740481C1C}">
                           <a14:useLocalDpi xmlns:a14="http://schemas.microsoft.com/office/drawing/2010/main" val="0"/>
@@ -3357,29 +3679,51 @@
       <w:pPr>
         <w:pStyle w:val="Caption"/>
         <w:jc w:val="center"/>
-      </w:pPr>
-      <w:r>
+        <w:rPr>
+          <w:rFonts w:ascii="Times New Roman" w:hAnsi="Times New Roman" w:cs="Times New Roman"/>
+        </w:rPr>
+      </w:pPr>
+      <w:r>
+        <w:rPr>
+          <w:rFonts w:ascii="Times New Roman" w:hAnsi="Times New Roman" w:cs="Times New Roman"/>
+        </w:rPr>
         <w:t xml:space="preserve">Figure </w:t>
       </w:r>
       <w:r>
+        <w:rPr>
+          <w:rFonts w:ascii="Times New Roman" w:hAnsi="Times New Roman" w:cs="Times New Roman"/>
+        </w:rPr>
         <w:fldChar w:fldCharType="begin"/>
       </w:r>
       <w:r>
+        <w:rPr>
+          <w:rFonts w:ascii="Times New Roman" w:hAnsi="Times New Roman" w:cs="Times New Roman"/>
+        </w:rPr>
         <w:instrText xml:space="preserve"> SEQ Figure \* alphabetic </w:instrText>
       </w:r>
       <w:r>
+        <w:rPr>
+          <w:rFonts w:ascii="Times New Roman" w:hAnsi="Times New Roman" w:cs="Times New Roman"/>
+        </w:rPr>
         <w:fldChar w:fldCharType="separate"/>
       </w:r>
       <w:r>
         <w:rPr>
+          <w:rFonts w:ascii="Times New Roman" w:hAnsi="Times New Roman" w:cs="Times New Roman"/>
           <w:noProof/>
         </w:rPr>
         <w:t>o</w:t>
       </w:r>
       <w:r>
+        <w:rPr>
+          <w:rFonts w:ascii="Times New Roman" w:hAnsi="Times New Roman" w:cs="Times New Roman"/>
+        </w:rPr>
         <w:fldChar w:fldCharType="end"/>
       </w:r>
       <w:r>
+        <w:rPr>
+          <w:rFonts w:ascii="Times New Roman" w:hAnsi="Times New Roman" w:cs="Times New Roman"/>
+        </w:rPr>
         <w:t xml:space="preserve"> serverless-a3 database queries and entries</w:t>
       </w:r>
     </w:p>
@@ -3387,24 +3731,42 @@
       <w:pPr>
         <w:ind w:left="284"/>
         <w:jc w:val="both"/>
-      </w:pPr>
-      <w:r>
+        <w:rPr>
+          <w:rFonts w:ascii="Times New Roman" w:hAnsi="Times New Roman" w:cs="Times New Roman"/>
+        </w:rPr>
+      </w:pPr>
+      <w:r>
+        <w:rPr>
+          <w:rFonts w:ascii="Times New Roman" w:hAnsi="Times New Roman" w:cs="Times New Roman"/>
+        </w:rPr>
         <w:t>Figure 0 shows the database created from AWS RDS. The database contains a table with 2 columns ‘</w:t>
       </w:r>
       <w:proofErr w:type="spellStart"/>
       <w:r>
+        <w:rPr>
+          <w:rFonts w:ascii="Times New Roman" w:hAnsi="Times New Roman" w:cs="Times New Roman"/>
+        </w:rPr>
         <w:t>NamedEntity</w:t>
       </w:r>
       <w:proofErr w:type="spellEnd"/>
       <w:r>
+        <w:rPr>
+          <w:rFonts w:ascii="Times New Roman" w:hAnsi="Times New Roman" w:cs="Times New Roman"/>
+        </w:rPr>
         <w:t xml:space="preserve">’ and ‘Frequency’. After the </w:t>
       </w:r>
       <w:proofErr w:type="spellStart"/>
       <w:r>
+        <w:rPr>
+          <w:rFonts w:ascii="Times New Roman" w:hAnsi="Times New Roman" w:cs="Times New Roman"/>
+        </w:rPr>
         <w:t>accessDB</w:t>
       </w:r>
       <w:proofErr w:type="spellEnd"/>
       <w:r>
+        <w:rPr>
+          <w:rFonts w:ascii="Times New Roman" w:hAnsi="Times New Roman" w:cs="Times New Roman"/>
+        </w:rPr>
         <w:t xml:space="preserve"> lambda handler is implemented, all the entities are stored in the database as shown in figure 0.</w:t>
       </w:r>
     </w:p>
@@ -3433,7 +3795,10 @@
           <w:lang w:val="en-US"/>
         </w:rPr>
       </w:pPr>
-      <w:r>
+    </w:p>
+    <w:p>
+      <w:pPr>
+        <w:jc w:val="center"/>
         <w:rPr>
           <w:rFonts w:ascii="Times New Roman" w:hAnsi="Times New Roman" w:cs="Times New Roman"/>
           <w:b/>
@@ -3442,180 +3807,11 @@
           <w:szCs w:val="28"/>
           <w:lang w:val="en-US"/>
         </w:rPr>
-        <w:t>References</w:t>
-      </w:r>
-    </w:p>
-    <w:p>
-      <w:pPr>
-        <w:pStyle w:val="ListParagraph"/>
-        <w:ind w:left="0"/>
-        <w:jc w:val="both"/>
-        <w:rPr>
-          <w:rFonts w:ascii="Arial" w:hAnsi="Arial" w:cs="Arial"/>
-          <w:color w:val="000000"/>
-          <w:sz w:val="20"/>
-          <w:szCs w:val="20"/>
-          <w:shd w:val="clear" w:color="auto" w:fill="FFFFFF"/>
-        </w:rPr>
-      </w:pPr>
-      <w:r>
-        <w:rPr>
-          <w:rFonts w:ascii="Arial" w:hAnsi="Arial" w:cs="Arial"/>
-          <w:color w:val="000000"/>
-          <w:sz w:val="20"/>
-          <w:szCs w:val="20"/>
-          <w:shd w:val="clear" w:color="auto" w:fill="FFFFFF"/>
-        </w:rPr>
-        <w:t xml:space="preserve">[1]. </w:t>
-      </w:r>
-      <w:r>
-        <w:rPr>
-          <w:rFonts w:ascii="Arial" w:hAnsi="Arial" w:cs="Arial"/>
-          <w:color w:val="000000"/>
-          <w:sz w:val="20"/>
-          <w:szCs w:val="20"/>
-          <w:shd w:val="clear" w:color="auto" w:fill="FFFFFF"/>
-        </w:rPr>
-        <w:t>2020. [online] Available at: &lt;https://www.youtube.com/watch?v=EsqjHDpLpB4&gt; [Accessed 26 June 2020].</w:t>
-      </w:r>
-    </w:p>
-    <w:p>
-      <w:pPr>
-        <w:pStyle w:val="ListParagraph"/>
-        <w:ind w:left="0"/>
-        <w:jc w:val="both"/>
-        <w:rPr>
-          <w:rFonts w:ascii="Arial" w:hAnsi="Arial" w:cs="Arial"/>
-          <w:color w:val="000000"/>
-          <w:sz w:val="20"/>
-          <w:szCs w:val="20"/>
-          <w:shd w:val="clear" w:color="auto" w:fill="FFFFFF"/>
-        </w:rPr>
-      </w:pPr>
-    </w:p>
-    <w:p>
-      <w:pPr>
-        <w:pStyle w:val="ListParagraph"/>
-        <w:ind w:left="0"/>
-        <w:jc w:val="both"/>
-        <w:rPr>
-          <w:rFonts w:ascii="Arial" w:hAnsi="Arial" w:cs="Arial"/>
-          <w:color w:val="000000"/>
-          <w:sz w:val="20"/>
-          <w:szCs w:val="20"/>
-          <w:shd w:val="clear" w:color="auto" w:fill="FFFFFF"/>
-        </w:rPr>
-      </w:pPr>
-      <w:r>
-        <w:rPr>
-          <w:rFonts w:ascii="Arial" w:hAnsi="Arial" w:cs="Arial"/>
-          <w:color w:val="000000"/>
-          <w:sz w:val="20"/>
-          <w:szCs w:val="20"/>
-          <w:shd w:val="clear" w:color="auto" w:fill="FFFFFF"/>
-        </w:rPr>
-        <w:t xml:space="preserve">[2]. </w:t>
-      </w:r>
-      <w:r>
-        <w:rPr>
-          <w:rFonts w:ascii="Arial" w:hAnsi="Arial" w:cs="Arial"/>
-          <w:color w:val="000000"/>
-          <w:sz w:val="20"/>
-          <w:szCs w:val="20"/>
-          <w:shd w:val="clear" w:color="auto" w:fill="FFFFFF"/>
-        </w:rPr>
-        <w:t>Docs.aws.amazon.com. 2020. </w:t>
-      </w:r>
-      <w:r>
-        <w:rPr>
-          <w:rFonts w:ascii="Arial" w:hAnsi="Arial" w:cs="Arial"/>
-          <w:i/>
-          <w:iCs/>
-          <w:color w:val="000000"/>
-          <w:sz w:val="20"/>
-          <w:szCs w:val="20"/>
-          <w:shd w:val="clear" w:color="auto" w:fill="FFFFFF"/>
-        </w:rPr>
-        <w:t>What Is AWS Lambda? - AWS Lambda</w:t>
-      </w:r>
-      <w:r>
-        <w:rPr>
-          <w:rFonts w:ascii="Arial" w:hAnsi="Arial" w:cs="Arial"/>
-          <w:color w:val="000000"/>
-          <w:sz w:val="20"/>
-          <w:szCs w:val="20"/>
-          <w:shd w:val="clear" w:color="auto" w:fill="FFFFFF"/>
-        </w:rPr>
-        <w:t>. [online] Available at: &lt;https://docs.aws.amazon.com/lambda/latest/dg/welcome.html&gt; [Accessed 26 June 2020].</w:t>
-      </w:r>
-    </w:p>
-    <w:p>
-      <w:pPr>
-        <w:pStyle w:val="ListParagraph"/>
-        <w:ind w:left="0"/>
-        <w:jc w:val="both"/>
-        <w:rPr>
-          <w:rFonts w:ascii="Arial" w:hAnsi="Arial" w:cs="Arial"/>
-          <w:color w:val="000000"/>
-          <w:sz w:val="20"/>
-          <w:szCs w:val="20"/>
-          <w:shd w:val="clear" w:color="auto" w:fill="FFFFFF"/>
-        </w:rPr>
-      </w:pPr>
-    </w:p>
-    <w:p>
-      <w:pPr>
-        <w:pStyle w:val="ListParagraph"/>
-        <w:ind w:left="0"/>
-        <w:jc w:val="both"/>
-        <w:rPr>
-          <w:rFonts w:ascii="Arial" w:hAnsi="Arial" w:cs="Arial"/>
-          <w:color w:val="000000"/>
-          <w:sz w:val="20"/>
-          <w:szCs w:val="20"/>
-          <w:shd w:val="clear" w:color="auto" w:fill="FFFFFF"/>
-        </w:rPr>
-      </w:pPr>
-      <w:r>
-        <w:rPr>
-          <w:rFonts w:ascii="Arial" w:hAnsi="Arial" w:cs="Arial"/>
-          <w:color w:val="000000"/>
-          <w:sz w:val="20"/>
-          <w:szCs w:val="20"/>
-          <w:shd w:val="clear" w:color="auto" w:fill="FFFFFF"/>
-        </w:rPr>
-        <w:t xml:space="preserve">[3]. </w:t>
-      </w:r>
-      <w:r>
-        <w:rPr>
-          <w:rFonts w:ascii="Arial" w:hAnsi="Arial" w:cs="Arial"/>
-          <w:color w:val="000000"/>
-          <w:sz w:val="20"/>
-          <w:szCs w:val="20"/>
-          <w:shd w:val="clear" w:color="auto" w:fill="FFFFFF"/>
-        </w:rPr>
-        <w:t>2020. [online] Available at: &lt;https://www.youtube.com/watch?v=vXiZO1c5Sk0&gt; [Accessed 26 June 2020].</w:t>
-      </w:r>
-    </w:p>
-    <w:p>
-      <w:pPr>
-        <w:pStyle w:val="ListParagraph"/>
-        <w:ind w:left="0"/>
-        <w:jc w:val="both"/>
-        <w:rPr>
-          <w:rFonts w:ascii="Arial" w:hAnsi="Arial" w:cs="Arial"/>
-          <w:color w:val="000000"/>
-          <w:sz w:val="20"/>
-          <w:szCs w:val="20"/>
-          <w:shd w:val="clear" w:color="auto" w:fill="FFFFFF"/>
-        </w:rPr>
-      </w:pPr>
-    </w:p>
-    <w:p>
-      <w:pPr>
-        <w:pStyle w:val="ListParagraph"/>
-        <w:ind w:left="0"/>
-        <w:jc w:val="both"/>
+      </w:pPr>
+    </w:p>
+    <w:p>
+      <w:pPr>
+        <w:jc w:val="center"/>
         <w:rPr>
           <w:rFonts w:ascii="Times New Roman" w:hAnsi="Times New Roman" w:cs="Times New Roman"/>
           <w:b/>
@@ -3625,61 +3821,1274 @@
           <w:lang w:val="en-US"/>
         </w:rPr>
       </w:pPr>
-      <w:r>
-        <w:rPr>
-          <w:rFonts w:ascii="Arial" w:hAnsi="Arial" w:cs="Arial"/>
+    </w:p>
+    <w:p>
+      <w:pPr>
+        <w:jc w:val="center"/>
+        <w:rPr>
+          <w:rFonts w:ascii="Times New Roman" w:hAnsi="Times New Roman" w:cs="Times New Roman"/>
+          <w:b/>
+          <w:bCs/>
+          <w:sz w:val="28"/>
+          <w:szCs w:val="28"/>
+          <w:lang w:val="en-US"/>
+        </w:rPr>
+      </w:pPr>
+    </w:p>
+    <w:p>
+      <w:pPr>
+        <w:jc w:val="center"/>
+        <w:rPr>
+          <w:rFonts w:ascii="Times New Roman" w:hAnsi="Times New Roman" w:cs="Times New Roman"/>
+          <w:b/>
+          <w:bCs/>
+          <w:sz w:val="28"/>
+          <w:szCs w:val="28"/>
+          <w:lang w:val="en-US"/>
+        </w:rPr>
+      </w:pPr>
+    </w:p>
+    <w:p>
+      <w:pPr>
+        <w:jc w:val="center"/>
+        <w:rPr>
+          <w:rFonts w:ascii="Times New Roman" w:hAnsi="Times New Roman" w:cs="Times New Roman"/>
+          <w:b/>
+          <w:bCs/>
+          <w:sz w:val="28"/>
+          <w:szCs w:val="28"/>
+          <w:lang w:val="en-US"/>
+        </w:rPr>
+      </w:pPr>
+    </w:p>
+    <w:p>
+      <w:pPr>
+        <w:jc w:val="center"/>
+        <w:rPr>
+          <w:rFonts w:ascii="Times New Roman" w:hAnsi="Times New Roman" w:cs="Times New Roman"/>
+          <w:b/>
+          <w:bCs/>
+          <w:sz w:val="28"/>
+          <w:szCs w:val="28"/>
+          <w:lang w:val="en-US"/>
+        </w:rPr>
+      </w:pPr>
+    </w:p>
+    <w:p>
+      <w:pPr>
+        <w:jc w:val="center"/>
+        <w:rPr>
+          <w:rFonts w:ascii="Times New Roman" w:hAnsi="Times New Roman" w:cs="Times New Roman"/>
+          <w:b/>
+          <w:bCs/>
+          <w:sz w:val="28"/>
+          <w:szCs w:val="28"/>
+          <w:lang w:val="en-US"/>
+        </w:rPr>
+      </w:pPr>
+    </w:p>
+    <w:p>
+      <w:pPr>
+        <w:jc w:val="center"/>
+        <w:rPr>
+          <w:rFonts w:ascii="Times New Roman" w:hAnsi="Times New Roman" w:cs="Times New Roman"/>
+          <w:b/>
+          <w:bCs/>
+          <w:sz w:val="28"/>
+          <w:szCs w:val="28"/>
+          <w:lang w:val="en-US"/>
+        </w:rPr>
+      </w:pPr>
+    </w:p>
+    <w:p>
+      <w:pPr>
+        <w:jc w:val="center"/>
+        <w:rPr>
+          <w:rFonts w:ascii="Times New Roman" w:hAnsi="Times New Roman" w:cs="Times New Roman"/>
+          <w:b/>
+          <w:bCs/>
+          <w:sz w:val="28"/>
+          <w:szCs w:val="28"/>
+          <w:lang w:val="en-US"/>
+        </w:rPr>
+      </w:pPr>
+    </w:p>
+    <w:p>
+      <w:pPr>
+        <w:jc w:val="center"/>
+        <w:rPr>
+          <w:rFonts w:ascii="Times New Roman" w:hAnsi="Times New Roman" w:cs="Times New Roman"/>
+          <w:sz w:val="24"/>
+          <w:szCs w:val="24"/>
+          <w:u w:val="single"/>
+          <w:lang w:val="en-US"/>
+        </w:rPr>
+      </w:pPr>
+    </w:p>
+    <w:p>
+      <w:pPr>
+        <w:jc w:val="center"/>
+        <w:rPr>
+          <w:rFonts w:ascii="Times New Roman" w:hAnsi="Times New Roman" w:cs="Times New Roman"/>
+          <w:b/>
+          <w:bCs/>
+          <w:sz w:val="24"/>
+          <w:szCs w:val="24"/>
+          <w:u w:val="single"/>
+          <w:lang w:val="en-US"/>
+        </w:rPr>
+      </w:pPr>
+    </w:p>
+    <w:p>
+      <w:pPr>
+        <w:jc w:val="center"/>
+        <w:rPr>
+          <w:rFonts w:ascii="Times New Roman" w:hAnsi="Times New Roman" w:cs="Times New Roman"/>
+          <w:b/>
+          <w:bCs/>
+          <w:sz w:val="24"/>
+          <w:szCs w:val="24"/>
+          <w:u w:val="single"/>
+          <w:lang w:val="en-US"/>
+        </w:rPr>
+      </w:pPr>
+      <w:r>
+        <w:rPr>
+          <w:rFonts w:ascii="Times New Roman" w:hAnsi="Times New Roman" w:cs="Times New Roman"/>
+          <w:b/>
+          <w:bCs/>
+          <w:sz w:val="24"/>
+          <w:szCs w:val="24"/>
+          <w:u w:val="single"/>
+          <w:lang w:val="en-US"/>
+        </w:rPr>
+        <w:lastRenderedPageBreak/>
+        <w:t xml:space="preserve">Part B - </w:t>
+      </w:r>
+      <w:r>
+        <w:rPr>
+          <w:rFonts w:ascii="Times New Roman" w:hAnsi="Times New Roman" w:cs="Times New Roman"/>
+          <w:b/>
+          <w:bCs/>
+          <w:sz w:val="24"/>
+          <w:szCs w:val="24"/>
+          <w:u w:val="single"/>
+          <w:lang w:val="en-US"/>
+        </w:rPr>
+        <w:t>Paper Summary</w:t>
+      </w:r>
+    </w:p>
+    <w:p>
+      <w:pPr>
+        <w:rPr>
+          <w:rFonts w:ascii="Times New Roman" w:hAnsi="Times New Roman" w:cs="Times New Roman"/>
+          <w:sz w:val="24"/>
+          <w:szCs w:val="24"/>
+          <w:lang w:val="en-US"/>
+        </w:rPr>
+      </w:pPr>
+      <w:r>
+        <w:rPr>
+          <w:rFonts w:ascii="Times New Roman" w:hAnsi="Times New Roman" w:cs="Times New Roman"/>
+          <w:sz w:val="24"/>
+          <w:szCs w:val="24"/>
+          <w:lang w:val="en-US"/>
+        </w:rPr>
+        <w:t xml:space="preserve">The architecture of cloud computing consists of </w:t>
+      </w:r>
+      <w:r>
+        <w:rPr>
+          <w:rFonts w:ascii="Times New Roman" w:hAnsi="Times New Roman" w:cs="Times New Roman"/>
+          <w:sz w:val="24"/>
+          <w:szCs w:val="24"/>
+          <w:lang w:val="en-US"/>
+        </w:rPr>
+        <w:t xml:space="preserve">the </w:t>
+      </w:r>
+      <w:r>
+        <w:rPr>
+          <w:rFonts w:ascii="Times New Roman" w:hAnsi="Times New Roman" w:cs="Times New Roman"/>
+          <w:sz w:val="24"/>
+          <w:szCs w:val="24"/>
+          <w:lang w:val="en-US"/>
+        </w:rPr>
+        <w:t>interconnection of different distributed systems and their usages. Many organizations have started using cloud technologies in this decade. But cloud computing is vulnerable to various kinds of privacy issues and malware attacks which creates a need for a strong identity and access management mechanism. The paper discusses the issues related to authentication, access management</w:t>
+      </w:r>
+      <w:r>
+        <w:rPr>
+          <w:rFonts w:ascii="Times New Roman" w:hAnsi="Times New Roman" w:cs="Times New Roman"/>
+          <w:sz w:val="24"/>
+          <w:szCs w:val="24"/>
+          <w:lang w:val="en-US"/>
+        </w:rPr>
+        <w:t>,</w:t>
+      </w:r>
+      <w:r>
+        <w:rPr>
+          <w:rFonts w:ascii="Times New Roman" w:hAnsi="Times New Roman" w:cs="Times New Roman"/>
+          <w:sz w:val="24"/>
+          <w:szCs w:val="24"/>
+          <w:lang w:val="en-US"/>
+        </w:rPr>
+        <w:t xml:space="preserve"> and security</w:t>
+      </w:r>
+      <w:r>
+        <w:rPr>
+          <w:rFonts w:ascii="Times New Roman" w:hAnsi="Times New Roman" w:cs="Times New Roman"/>
+          <w:sz w:val="24"/>
+          <w:szCs w:val="24"/>
+          <w:lang w:val="en-US"/>
+        </w:rPr>
+        <w:t>,</w:t>
+      </w:r>
+      <w:r>
+        <w:rPr>
+          <w:rFonts w:ascii="Times New Roman" w:hAnsi="Times New Roman" w:cs="Times New Roman"/>
+          <w:sz w:val="24"/>
+          <w:szCs w:val="24"/>
+          <w:lang w:val="en-US"/>
+        </w:rPr>
+        <w:t xml:space="preserve"> and the techniques to overcome these issues.</w:t>
+      </w:r>
+      <w:r>
+        <w:rPr>
+          <w:rFonts w:ascii="Times New Roman" w:hAnsi="Times New Roman" w:cs="Times New Roman"/>
+          <w:sz w:val="24"/>
+          <w:szCs w:val="24"/>
+          <w:lang w:val="en-US"/>
+        </w:rPr>
+        <w:t xml:space="preserve"> </w:t>
+      </w:r>
+    </w:p>
+    <w:p>
+      <w:pPr>
+        <w:rPr>
+          <w:rFonts w:ascii="Times New Roman" w:hAnsi="Times New Roman" w:cs="Times New Roman"/>
+          <w:sz w:val="24"/>
+          <w:szCs w:val="24"/>
+          <w:lang w:val="en-US"/>
+        </w:rPr>
+      </w:pPr>
+      <w:r>
+        <w:rPr>
+          <w:rFonts w:ascii="Times New Roman" w:hAnsi="Times New Roman" w:cs="Times New Roman"/>
+          <w:sz w:val="24"/>
+          <w:szCs w:val="24"/>
+          <w:lang w:val="en-US"/>
+        </w:rPr>
+        <w:t xml:space="preserve">IAM in </w:t>
+      </w:r>
+      <w:r>
+        <w:rPr>
+          <w:rFonts w:ascii="Times New Roman" w:hAnsi="Times New Roman" w:cs="Times New Roman"/>
+          <w:sz w:val="24"/>
+          <w:szCs w:val="24"/>
+          <w:lang w:val="en-US"/>
+        </w:rPr>
+        <w:t xml:space="preserve">the </w:t>
+      </w:r>
+      <w:r>
+        <w:rPr>
+          <w:rFonts w:ascii="Times New Roman" w:hAnsi="Times New Roman" w:cs="Times New Roman"/>
+          <w:sz w:val="24"/>
+          <w:szCs w:val="24"/>
+          <w:lang w:val="en-US"/>
+        </w:rPr>
+        <w:t>cloud environment is a very important factor while migrating to cloud service. Lack of efficient mechanism in IAM will create multiple challenges like identity management, risk management, data security, privacy, data leakage</w:t>
+      </w:r>
+      <w:r>
+        <w:rPr>
+          <w:rFonts w:ascii="Times New Roman" w:hAnsi="Times New Roman" w:cs="Times New Roman"/>
+          <w:sz w:val="24"/>
+          <w:szCs w:val="24"/>
+          <w:lang w:val="en-US"/>
+        </w:rPr>
+        <w:t>,</w:t>
+      </w:r>
+      <w:r>
+        <w:rPr>
+          <w:rFonts w:ascii="Times New Roman" w:hAnsi="Times New Roman" w:cs="Times New Roman"/>
+          <w:sz w:val="24"/>
+          <w:szCs w:val="24"/>
+          <w:lang w:val="en-US"/>
+        </w:rPr>
+        <w:t xml:space="preserve"> and transparency. Cloud service provider</w:t>
+      </w:r>
+      <w:r>
+        <w:rPr>
+          <w:rFonts w:ascii="Times New Roman" w:hAnsi="Times New Roman" w:cs="Times New Roman"/>
+          <w:sz w:val="24"/>
+          <w:szCs w:val="24"/>
+          <w:lang w:val="en-US"/>
+        </w:rPr>
+        <w:t>s</w:t>
+      </w:r>
+      <w:r>
+        <w:rPr>
+          <w:rFonts w:ascii="Times New Roman" w:hAnsi="Times New Roman" w:cs="Times New Roman"/>
+          <w:sz w:val="24"/>
+          <w:szCs w:val="24"/>
+          <w:lang w:val="en-US"/>
+        </w:rPr>
+        <w:t xml:space="preserve"> are responsible for these managements and they must ensure that data and applications are protected, and the infrastructure is secure. IAM systems perform different operations for providing security like authentication, authorization, storage</w:t>
+      </w:r>
+      <w:r>
+        <w:rPr>
+          <w:rFonts w:ascii="Times New Roman" w:hAnsi="Times New Roman" w:cs="Times New Roman"/>
+          <w:sz w:val="24"/>
+          <w:szCs w:val="24"/>
+          <w:lang w:val="en-US"/>
+        </w:rPr>
+        <w:t>,</w:t>
+      </w:r>
+      <w:r>
+        <w:rPr>
+          <w:rFonts w:ascii="Times New Roman" w:hAnsi="Times New Roman" w:cs="Times New Roman"/>
+          <w:sz w:val="24"/>
+          <w:szCs w:val="24"/>
+          <w:lang w:val="en-US"/>
+        </w:rPr>
+        <w:t xml:space="preserve"> and verification provisions, </w:t>
+      </w:r>
+      <w:r>
+        <w:rPr>
+          <w:rFonts w:ascii="Times New Roman" w:hAnsi="Times New Roman" w:cs="Times New Roman"/>
+          <w:sz w:val="24"/>
+          <w:szCs w:val="24"/>
+          <w:lang w:val="en-US"/>
+        </w:rPr>
+        <w:t xml:space="preserve">the </w:t>
+      </w:r>
+      <w:r>
+        <w:rPr>
+          <w:rFonts w:ascii="Times New Roman" w:hAnsi="Times New Roman" w:cs="Times New Roman"/>
+          <w:sz w:val="24"/>
+          <w:szCs w:val="24"/>
+          <w:lang w:val="en-US"/>
+        </w:rPr>
+        <w:t xml:space="preserve">security of identity. </w:t>
+      </w:r>
+    </w:p>
+    <w:p>
+      <w:pPr>
+        <w:rPr>
+          <w:rFonts w:ascii="Times New Roman" w:hAnsi="Times New Roman" w:cs="Times New Roman"/>
+          <w:sz w:val="24"/>
+          <w:szCs w:val="24"/>
+          <w:lang w:val="en-US"/>
+        </w:rPr>
+      </w:pPr>
+      <w:r>
+        <w:rPr>
+          <w:rFonts w:ascii="Times New Roman" w:hAnsi="Times New Roman" w:cs="Times New Roman"/>
+          <w:sz w:val="24"/>
+          <w:szCs w:val="24"/>
+          <w:lang w:val="en-US"/>
+        </w:rPr>
+        <w:t xml:space="preserve">There are many different types of authentication mechanisms are physical security mechanisms( access cards and biometrics), digital security mechanisms (credentials, SSH keys, multifactor authentications), PIN (asymmetric encryption technology), </w:t>
+      </w:r>
+      <w:r>
+        <w:rPr>
+          <w:rFonts w:ascii="Times New Roman" w:hAnsi="Times New Roman" w:cs="Times New Roman"/>
+          <w:sz w:val="24"/>
+          <w:szCs w:val="24"/>
+          <w:lang w:val="en-US"/>
+        </w:rPr>
+        <w:t xml:space="preserve">SSO </w:t>
+      </w:r>
+      <w:r>
+        <w:rPr>
+          <w:rFonts w:ascii="Times New Roman" w:hAnsi="Times New Roman" w:cs="Times New Roman"/>
+          <w:sz w:val="24"/>
+          <w:szCs w:val="24"/>
+          <w:lang w:val="en-US"/>
+        </w:rPr>
+        <w:t xml:space="preserve">(one password for all cloud applications). SSH keys are not better if the private keys are not secured whereas their advantage is authentication is performed without passing the password. There are many types </w:t>
+      </w:r>
+      <w:r>
+        <w:rPr>
+          <w:rFonts w:ascii="Times New Roman" w:hAnsi="Times New Roman" w:cs="Times New Roman"/>
+          <w:sz w:val="24"/>
+          <w:szCs w:val="24"/>
+          <w:lang w:val="en-US"/>
+        </w:rPr>
+        <w:t xml:space="preserve">of SSO </w:t>
+      </w:r>
+      <w:r>
+        <w:rPr>
+          <w:rFonts w:ascii="Times New Roman" w:hAnsi="Times New Roman" w:cs="Times New Roman"/>
+          <w:sz w:val="24"/>
+          <w:szCs w:val="24"/>
+          <w:lang w:val="en-US"/>
+        </w:rPr>
+        <w:t>methods are Enterprise SSO (maintaining session cookies), OpenID (</w:t>
+      </w:r>
+      <w:r>
+        <w:rPr>
+          <w:rFonts w:ascii="Times New Roman" w:hAnsi="Times New Roman" w:cs="Times New Roman"/>
+          <w:sz w:val="24"/>
+          <w:szCs w:val="24"/>
+          <w:lang w:val="en-US"/>
+        </w:rPr>
+        <w:t>the</w:t>
+      </w:r>
+      <w:r>
+        <w:rPr>
+          <w:rFonts w:ascii="Times New Roman" w:hAnsi="Times New Roman" w:cs="Times New Roman"/>
+          <w:sz w:val="24"/>
+          <w:szCs w:val="24"/>
+          <w:lang w:val="en-US"/>
+        </w:rPr>
+        <w:t xml:space="preserve"> open standard protocol that allows user’s authentication to the relying parties), OAuth (one way or mutual way authentication), SAML(works on token</w:t>
+      </w:r>
+      <w:r>
+        <w:rPr>
+          <w:rFonts w:ascii="Times New Roman" w:hAnsi="Times New Roman" w:cs="Times New Roman"/>
+          <w:sz w:val="24"/>
+          <w:szCs w:val="24"/>
+          <w:lang w:val="en-US"/>
+        </w:rPr>
+        <w:t>-</w:t>
+      </w:r>
+      <w:r>
+        <w:rPr>
+          <w:rFonts w:ascii="Times New Roman" w:hAnsi="Times New Roman" w:cs="Times New Roman"/>
+          <w:sz w:val="24"/>
+          <w:szCs w:val="24"/>
+          <w:lang w:val="en-US"/>
+        </w:rPr>
+        <w:t>based request</w:t>
+      </w:r>
+      <w:r>
+        <w:rPr>
+          <w:rFonts w:ascii="Times New Roman" w:hAnsi="Times New Roman" w:cs="Times New Roman"/>
+          <w:sz w:val="24"/>
+          <w:szCs w:val="24"/>
+          <w:lang w:val="en-US"/>
+        </w:rPr>
+        <w:t>-</w:t>
+      </w:r>
+      <w:r>
+        <w:rPr>
+          <w:rFonts w:ascii="Times New Roman" w:hAnsi="Times New Roman" w:cs="Times New Roman"/>
+          <w:sz w:val="24"/>
+          <w:szCs w:val="24"/>
+          <w:lang w:val="en-US"/>
+        </w:rPr>
+        <w:t xml:space="preserve">response services). </w:t>
+      </w:r>
+    </w:p>
+    <w:p>
+      <w:pPr>
+        <w:rPr>
+          <w:rFonts w:ascii="Times New Roman" w:hAnsi="Times New Roman" w:cs="Times New Roman"/>
+          <w:sz w:val="24"/>
+          <w:szCs w:val="24"/>
+          <w:lang w:val="en-US"/>
+        </w:rPr>
+      </w:pPr>
+      <w:r>
+        <w:rPr>
+          <w:rFonts w:ascii="Times New Roman" w:hAnsi="Times New Roman" w:cs="Times New Roman"/>
+          <w:sz w:val="24"/>
+          <w:szCs w:val="24"/>
+          <w:lang w:val="en-US"/>
+        </w:rPr>
+        <w:t xml:space="preserve">There are different types of authorization mechanisms for access control are MAC, DAC, RBAC, ABAC. MAC </w:t>
+      </w:r>
+      <w:r>
+        <w:rPr>
+          <w:rFonts w:ascii="Times New Roman" w:hAnsi="Times New Roman" w:cs="Times New Roman"/>
+          <w:sz w:val="24"/>
+          <w:szCs w:val="24"/>
+          <w:lang w:val="en-US"/>
+        </w:rPr>
+        <w:t>permits</w:t>
+      </w:r>
+      <w:r>
+        <w:rPr>
+          <w:rFonts w:ascii="Times New Roman" w:hAnsi="Times New Roman" w:cs="Times New Roman"/>
+          <w:sz w:val="24"/>
+          <w:szCs w:val="24"/>
+          <w:lang w:val="en-US"/>
+        </w:rPr>
+        <w:t xml:space="preserve"> OS or kernel which are set by system managers, DAC controls permissions through data owner, RBAC provides access rights based on roles and privileges of users, and ABAC defines access control by use of policies. </w:t>
+      </w:r>
+    </w:p>
+    <w:p>
+      <w:pPr>
+        <w:rPr>
+          <w:rFonts w:ascii="Times New Roman" w:hAnsi="Times New Roman" w:cs="Times New Roman"/>
+          <w:sz w:val="24"/>
+          <w:szCs w:val="24"/>
+          <w:lang w:val="en-US"/>
+        </w:rPr>
+      </w:pPr>
+      <w:r>
+        <w:rPr>
+          <w:rFonts w:ascii="Times New Roman" w:hAnsi="Times New Roman" w:cs="Times New Roman"/>
+          <w:sz w:val="24"/>
+          <w:szCs w:val="24"/>
+          <w:lang w:val="en-US"/>
+        </w:rPr>
+        <w:t>Identity and access management authenticates users, devices</w:t>
+      </w:r>
+      <w:r>
+        <w:rPr>
+          <w:rFonts w:ascii="Times New Roman" w:hAnsi="Times New Roman" w:cs="Times New Roman"/>
+          <w:sz w:val="24"/>
+          <w:szCs w:val="24"/>
+          <w:lang w:val="en-US"/>
+        </w:rPr>
+        <w:t>,</w:t>
+      </w:r>
+      <w:r>
+        <w:rPr>
+          <w:rFonts w:ascii="Times New Roman" w:hAnsi="Times New Roman" w:cs="Times New Roman"/>
+          <w:sz w:val="24"/>
+          <w:szCs w:val="24"/>
+          <w:lang w:val="en-US"/>
+        </w:rPr>
+        <w:t xml:space="preserve"> and services and provides rights to grant or deny data. </w:t>
+      </w:r>
+      <w:r>
+        <w:rPr>
+          <w:rFonts w:ascii="Times New Roman" w:hAnsi="Times New Roman" w:cs="Times New Roman"/>
+          <w:sz w:val="24"/>
+          <w:szCs w:val="24"/>
+          <w:lang w:val="en-US"/>
+        </w:rPr>
+        <w:t xml:space="preserve">It controls access to resources based on predefined policies. IAM also does Authentication management and manages the password and digital certificates. </w:t>
+      </w:r>
+      <w:r>
+        <w:rPr>
+          <w:rFonts w:ascii="Times New Roman" w:hAnsi="Times New Roman" w:cs="Times New Roman"/>
+          <w:sz w:val="24"/>
+          <w:szCs w:val="24"/>
+          <w:lang w:val="en-US"/>
+        </w:rPr>
+        <w:t xml:space="preserve">SPML is a framework used for </w:t>
+      </w:r>
+      <w:r>
+        <w:rPr>
+          <w:rFonts w:ascii="Times New Roman" w:hAnsi="Times New Roman" w:cs="Times New Roman"/>
+          <w:sz w:val="24"/>
+          <w:szCs w:val="24"/>
+          <w:lang w:val="en-US"/>
+        </w:rPr>
+        <w:t xml:space="preserve">identity management in IAM. After authentication, IAM manages authority and ensures that the resources are secure and accessed concerning the policies. Privacy and interoperability are the main issues in existing IAM approaches. Many organizations such as IBM, Oracle, RSA, SailPoint provide the IAM system to secure the information by controlling access permission of the users. Each organization uses different ways and techniques to achieve the best possible security and uses a variety of myriad solutions. </w:t>
+      </w:r>
+    </w:p>
+    <w:p>
+      <w:pPr>
+        <w:rPr>
+          <w:rFonts w:ascii="Times New Roman" w:hAnsi="Times New Roman" w:cs="Times New Roman"/>
+          <w:sz w:val="24"/>
+          <w:szCs w:val="24"/>
+          <w:lang w:val="en-US"/>
+        </w:rPr>
+      </w:pPr>
+      <w:r>
+        <w:rPr>
+          <w:rFonts w:ascii="Times New Roman" w:hAnsi="Times New Roman" w:cs="Times New Roman"/>
+          <w:sz w:val="24"/>
+          <w:szCs w:val="24"/>
+          <w:lang w:val="en-US"/>
+        </w:rPr>
+        <w:t xml:space="preserve">Threats in the cloud infrastructure include data security, virus, availability of resources, and multitenancy. Due to the increased processing capacity of devices, security is mostly compromised using a brute-force attack. Viruses spread to all the users of the cloud if one user gets malware on their local system. The availability of resources is impacted in the event of a security breach. There are many different threats and attacks possible in cloud services discussed thoroughly in the paper and proper precautions should be taken for it. </w:t>
+      </w:r>
+    </w:p>
+    <w:p>
+      <w:pPr>
+        <w:jc w:val="center"/>
+        <w:rPr>
+          <w:rFonts w:ascii="Times New Roman" w:hAnsi="Times New Roman" w:cs="Times New Roman"/>
+          <w:sz w:val="24"/>
+          <w:szCs w:val="24"/>
+          <w:u w:val="single"/>
+          <w:lang w:val="en-US"/>
+        </w:rPr>
+      </w:pPr>
+      <w:r>
+        <w:rPr>
+          <w:rFonts w:ascii="Times New Roman" w:hAnsi="Times New Roman" w:cs="Times New Roman"/>
+          <w:sz w:val="24"/>
+          <w:szCs w:val="24"/>
+          <w:u w:val="single"/>
+          <w:lang w:val="en-US"/>
+        </w:rPr>
+        <w:lastRenderedPageBreak/>
+        <w:t>My views</w:t>
+      </w:r>
+    </w:p>
+    <w:p>
+      <w:pPr>
+        <w:rPr>
+          <w:rFonts w:ascii="Times New Roman" w:hAnsi="Times New Roman" w:cs="Times New Roman"/>
+          <w:sz w:val="24"/>
+          <w:szCs w:val="24"/>
+          <w:lang w:val="en-US"/>
+        </w:rPr>
+      </w:pPr>
+      <w:r>
+        <w:rPr>
+          <w:rFonts w:ascii="Times New Roman" w:hAnsi="Times New Roman" w:cs="Times New Roman"/>
+          <w:sz w:val="24"/>
+          <w:szCs w:val="24"/>
+          <w:lang w:val="en-US"/>
+        </w:rPr>
+        <w:t xml:space="preserve">Cloud computing is one of the most important areas for data storage and processing, but there are scopes of vulneraries for authorization, authentication, data privacy, and security. IAM plays a major role in managing the security of users, resources, and applications/services. The paper describes a lot of different techniques used by cloud providers to keep our applications and services secure on the cloud and different organizations have different solutions to achieve the same, but while using the cloud services, we can take many precautions or use better approaches to maintain security. For authorization, we can use multifactor authentication along with our normal techniques. SSH shells must be used while developing and using the application. ABAC mechanism to be used to create specific policies for specific resources while working on different cloud services. Cloud computing services will not be secure if users’ local system security will be compromised, hence we should keep our systems safe from viruses/malware.  </w:t>
+      </w:r>
+    </w:p>
+    <w:p>
+      <w:pPr>
+        <w:rPr>
+          <w:rFonts w:ascii="Times New Roman" w:hAnsi="Times New Roman" w:cs="Times New Roman"/>
+          <w:b/>
+          <w:bCs/>
+          <w:sz w:val="28"/>
+          <w:szCs w:val="28"/>
+          <w:lang w:val="en-US"/>
+        </w:rPr>
+      </w:pPr>
+    </w:p>
+    <w:p>
+      <w:pPr>
+        <w:rPr>
+          <w:rFonts w:ascii="Times New Roman" w:hAnsi="Times New Roman" w:cs="Times New Roman"/>
+          <w:b/>
+          <w:bCs/>
+          <w:sz w:val="28"/>
+          <w:szCs w:val="28"/>
+          <w:lang w:val="en-US"/>
+        </w:rPr>
+      </w:pPr>
+    </w:p>
+    <w:p>
+      <w:pPr>
+        <w:rPr>
+          <w:rFonts w:ascii="Times New Roman" w:hAnsi="Times New Roman" w:cs="Times New Roman"/>
+          <w:b/>
+          <w:bCs/>
+          <w:sz w:val="28"/>
+          <w:szCs w:val="28"/>
+          <w:lang w:val="en-US"/>
+        </w:rPr>
+      </w:pPr>
+    </w:p>
+    <w:p>
+      <w:pPr>
+        <w:rPr>
+          <w:rFonts w:ascii="Times New Roman" w:hAnsi="Times New Roman" w:cs="Times New Roman"/>
+          <w:b/>
+          <w:bCs/>
+          <w:sz w:val="28"/>
+          <w:szCs w:val="28"/>
+          <w:lang w:val="en-US"/>
+        </w:rPr>
+      </w:pPr>
+    </w:p>
+    <w:p>
+      <w:pPr>
+        <w:rPr>
+          <w:rFonts w:ascii="Times New Roman" w:hAnsi="Times New Roman" w:cs="Times New Roman"/>
+          <w:b/>
+          <w:bCs/>
+          <w:sz w:val="28"/>
+          <w:szCs w:val="28"/>
+          <w:lang w:val="en-US"/>
+        </w:rPr>
+      </w:pPr>
+    </w:p>
+    <w:p>
+      <w:pPr>
+        <w:rPr>
+          <w:rFonts w:ascii="Times New Roman" w:hAnsi="Times New Roman" w:cs="Times New Roman"/>
+          <w:b/>
+          <w:bCs/>
+          <w:sz w:val="28"/>
+          <w:szCs w:val="28"/>
+          <w:lang w:val="en-US"/>
+        </w:rPr>
+      </w:pPr>
+    </w:p>
+    <w:p>
+      <w:pPr>
+        <w:rPr>
+          <w:rFonts w:ascii="Times New Roman" w:hAnsi="Times New Roman" w:cs="Times New Roman"/>
+          <w:b/>
+          <w:bCs/>
+          <w:sz w:val="28"/>
+          <w:szCs w:val="28"/>
+          <w:lang w:val="en-US"/>
+        </w:rPr>
+      </w:pPr>
+    </w:p>
+    <w:p>
+      <w:pPr>
+        <w:rPr>
+          <w:rFonts w:ascii="Times New Roman" w:hAnsi="Times New Roman" w:cs="Times New Roman"/>
+          <w:b/>
+          <w:bCs/>
+          <w:sz w:val="28"/>
+          <w:szCs w:val="28"/>
+          <w:lang w:val="en-US"/>
+        </w:rPr>
+      </w:pPr>
+    </w:p>
+    <w:p>
+      <w:pPr>
+        <w:rPr>
+          <w:rFonts w:ascii="Times New Roman" w:hAnsi="Times New Roman" w:cs="Times New Roman"/>
+          <w:b/>
+          <w:bCs/>
+          <w:sz w:val="28"/>
+          <w:szCs w:val="28"/>
+          <w:lang w:val="en-US"/>
+        </w:rPr>
+      </w:pPr>
+    </w:p>
+    <w:p>
+      <w:pPr>
+        <w:rPr>
+          <w:rFonts w:ascii="Times New Roman" w:hAnsi="Times New Roman" w:cs="Times New Roman"/>
+          <w:b/>
+          <w:bCs/>
+          <w:sz w:val="28"/>
+          <w:szCs w:val="28"/>
+          <w:lang w:val="en-US"/>
+        </w:rPr>
+      </w:pPr>
+    </w:p>
+    <w:p>
+      <w:pPr>
+        <w:rPr>
+          <w:rFonts w:ascii="Times New Roman" w:hAnsi="Times New Roman" w:cs="Times New Roman"/>
+          <w:b/>
+          <w:bCs/>
+          <w:sz w:val="28"/>
+          <w:szCs w:val="28"/>
+          <w:lang w:val="en-US"/>
+        </w:rPr>
+      </w:pPr>
+    </w:p>
+    <w:p>
+      <w:pPr>
+        <w:rPr>
+          <w:rFonts w:ascii="Times New Roman" w:hAnsi="Times New Roman" w:cs="Times New Roman"/>
+          <w:b/>
+          <w:bCs/>
+          <w:sz w:val="28"/>
+          <w:szCs w:val="28"/>
+          <w:lang w:val="en-US"/>
+        </w:rPr>
+      </w:pPr>
+    </w:p>
+    <w:p>
+      <w:pPr>
+        <w:rPr>
+          <w:rFonts w:ascii="Times New Roman" w:hAnsi="Times New Roman" w:cs="Times New Roman"/>
+          <w:b/>
+          <w:bCs/>
+          <w:sz w:val="28"/>
+          <w:szCs w:val="28"/>
+          <w:lang w:val="en-US"/>
+        </w:rPr>
+      </w:pPr>
+    </w:p>
+    <w:p>
+      <w:pPr>
+        <w:rPr>
+          <w:rFonts w:ascii="Times New Roman" w:hAnsi="Times New Roman" w:cs="Times New Roman"/>
+          <w:b/>
+          <w:bCs/>
+          <w:sz w:val="28"/>
+          <w:szCs w:val="28"/>
+          <w:lang w:val="en-US"/>
+        </w:rPr>
+      </w:pPr>
+    </w:p>
+    <w:p>
+      <w:pPr>
+        <w:rPr>
+          <w:rFonts w:ascii="Times New Roman" w:hAnsi="Times New Roman" w:cs="Times New Roman"/>
+          <w:b/>
+          <w:bCs/>
+          <w:sz w:val="28"/>
+          <w:szCs w:val="28"/>
+          <w:lang w:val="en-US"/>
+        </w:rPr>
+      </w:pPr>
+    </w:p>
+    <w:p>
+      <w:pPr>
+        <w:rPr>
+          <w:rFonts w:ascii="Times New Roman" w:hAnsi="Times New Roman" w:cs="Times New Roman"/>
+          <w:b/>
+          <w:bCs/>
+          <w:sz w:val="28"/>
+          <w:szCs w:val="28"/>
+          <w:lang w:val="en-US"/>
+        </w:rPr>
+      </w:pPr>
+    </w:p>
+    <w:p>
+      <w:pPr>
+        <w:rPr>
+          <w:rFonts w:ascii="Times New Roman" w:hAnsi="Times New Roman" w:cs="Times New Roman"/>
+          <w:b/>
+          <w:bCs/>
+          <w:sz w:val="28"/>
+          <w:szCs w:val="28"/>
+          <w:lang w:val="en-US"/>
+        </w:rPr>
+      </w:pPr>
+    </w:p>
+    <w:p>
+      <w:pPr>
+        <w:rPr>
+          <w:rFonts w:ascii="Times New Roman" w:hAnsi="Times New Roman" w:cs="Times New Roman"/>
+          <w:b/>
+          <w:bCs/>
+          <w:sz w:val="28"/>
+          <w:szCs w:val="28"/>
+          <w:lang w:val="en-US"/>
+        </w:rPr>
+      </w:pPr>
+    </w:p>
+    <w:p>
+      <w:pPr>
+        <w:rPr>
+          <w:rFonts w:ascii="Times New Roman" w:hAnsi="Times New Roman" w:cs="Times New Roman"/>
+          <w:b/>
+          <w:bCs/>
+          <w:sz w:val="28"/>
+          <w:szCs w:val="28"/>
+          <w:lang w:val="en-US"/>
+        </w:rPr>
+      </w:pPr>
+    </w:p>
+    <w:p>
+      <w:pPr>
+        <w:rPr>
+          <w:rFonts w:ascii="Times New Roman" w:hAnsi="Times New Roman" w:cs="Times New Roman"/>
+          <w:b/>
+          <w:bCs/>
+          <w:sz w:val="28"/>
+          <w:szCs w:val="28"/>
+          <w:lang w:val="en-US"/>
+        </w:rPr>
+      </w:pPr>
+      <w:r>
+        <w:rPr>
+          <w:rFonts w:ascii="Times New Roman" w:hAnsi="Times New Roman" w:cs="Times New Roman"/>
+          <w:b/>
+          <w:bCs/>
+          <w:sz w:val="28"/>
+          <w:szCs w:val="28"/>
+          <w:lang w:val="en-US"/>
+        </w:rPr>
+        <w:lastRenderedPageBreak/>
+        <w:t>References</w:t>
+      </w:r>
+    </w:p>
+    <w:p>
+      <w:pPr>
+        <w:pStyle w:val="ListParagraph"/>
+        <w:ind w:left="0"/>
+        <w:jc w:val="both"/>
+        <w:rPr>
+          <w:rFonts w:ascii="Times New Roman" w:hAnsi="Times New Roman" w:cs="Times New Roman"/>
           <w:color w:val="000000"/>
-          <w:sz w:val="20"/>
-          <w:szCs w:val="20"/>
+          <w:sz w:val="24"/>
+          <w:szCs w:val="24"/>
           <w:shd w:val="clear" w:color="auto" w:fill="FFFFFF"/>
         </w:rPr>
-        <w:t xml:space="preserve">[4]. </w:t>
-      </w:r>
-      <w:r>
-        <w:rPr>
-          <w:rFonts w:ascii="Arial" w:hAnsi="Arial" w:cs="Arial"/>
+      </w:pPr>
+      <w:r>
+        <w:rPr>
+          <w:rFonts w:ascii="Times New Roman" w:hAnsi="Times New Roman" w:cs="Times New Roman"/>
           <w:color w:val="000000"/>
-          <w:sz w:val="20"/>
-          <w:szCs w:val="20"/>
+          <w:sz w:val="24"/>
+          <w:szCs w:val="24"/>
           <w:shd w:val="clear" w:color="auto" w:fill="FFFFFF"/>
         </w:rPr>
-        <w:t>Programcreek.com. 2020. </w:t>
-      </w:r>
-      <w:proofErr w:type="spellStart"/>
-      <w:r>
-        <w:rPr>
-          <w:rFonts w:ascii="Arial" w:hAnsi="Arial" w:cs="Arial"/>
+        <w:t>[1]. 2020. [online] Available at: &lt;https://www.youtube.com/watch?v=EsqjHDpLpB4&gt; [Accessed 26 June 2020].</w:t>
+      </w:r>
+    </w:p>
+    <w:p>
+      <w:pPr>
+        <w:pStyle w:val="ListParagraph"/>
+        <w:ind w:left="0"/>
+        <w:jc w:val="both"/>
+        <w:rPr>
+          <w:rFonts w:ascii="Times New Roman" w:hAnsi="Times New Roman" w:cs="Times New Roman"/>
+          <w:color w:val="000000"/>
+          <w:sz w:val="24"/>
+          <w:szCs w:val="24"/>
+          <w:shd w:val="clear" w:color="auto" w:fill="FFFFFF"/>
+        </w:rPr>
+      </w:pPr>
+    </w:p>
+    <w:p>
+      <w:pPr>
+        <w:pStyle w:val="ListParagraph"/>
+        <w:ind w:left="0"/>
+        <w:jc w:val="both"/>
+        <w:rPr>
+          <w:rFonts w:ascii="Times New Roman" w:hAnsi="Times New Roman" w:cs="Times New Roman"/>
+          <w:color w:val="000000"/>
+          <w:sz w:val="24"/>
+          <w:szCs w:val="24"/>
+          <w:shd w:val="clear" w:color="auto" w:fill="FFFFFF"/>
+        </w:rPr>
+      </w:pPr>
+      <w:r>
+        <w:rPr>
+          <w:rFonts w:ascii="Times New Roman" w:hAnsi="Times New Roman" w:cs="Times New Roman"/>
+          <w:color w:val="000000"/>
+          <w:sz w:val="24"/>
+          <w:szCs w:val="24"/>
+          <w:shd w:val="clear" w:color="auto" w:fill="FFFFFF"/>
+        </w:rPr>
+        <w:t>[2]. Docs.aws.amazon.com. 2020. </w:t>
+      </w:r>
+      <w:r>
+        <w:rPr>
+          <w:rFonts w:ascii="Times New Roman" w:hAnsi="Times New Roman" w:cs="Times New Roman"/>
           <w:i/>
           <w:iCs/>
           <w:color w:val="000000"/>
-          <w:sz w:val="20"/>
-          <w:szCs w:val="20"/>
+          <w:sz w:val="24"/>
+          <w:szCs w:val="24"/>
           <w:shd w:val="clear" w:color="auto" w:fill="FFFFFF"/>
         </w:rPr>
-        <w:t>Nltk.Ne_Chunk</w:t>
-      </w:r>
-      <w:proofErr w:type="spellEnd"/>
-      <w:r>
-        <w:rPr>
-          <w:rFonts w:ascii="Arial" w:hAnsi="Arial" w:cs="Arial"/>
+        <w:t>What Is AWS Lambda? - AWS Lambda</w:t>
+      </w:r>
+      <w:r>
+        <w:rPr>
+          <w:rFonts w:ascii="Times New Roman" w:hAnsi="Times New Roman" w:cs="Times New Roman"/>
+          <w:color w:val="000000"/>
+          <w:sz w:val="24"/>
+          <w:szCs w:val="24"/>
+          <w:shd w:val="clear" w:color="auto" w:fill="FFFFFF"/>
+        </w:rPr>
+        <w:t>. [online] Available at: &lt;https://docs.aws.amazon.com/lambda/latest/dg/welcome.html&gt; [Accessed 26 June 2020].</w:t>
+      </w:r>
+    </w:p>
+    <w:p>
+      <w:pPr>
+        <w:pStyle w:val="ListParagraph"/>
+        <w:ind w:left="0"/>
+        <w:jc w:val="both"/>
+        <w:rPr>
+          <w:rFonts w:ascii="Times New Roman" w:hAnsi="Times New Roman" w:cs="Times New Roman"/>
+          <w:color w:val="000000"/>
+          <w:sz w:val="24"/>
+          <w:szCs w:val="24"/>
+          <w:shd w:val="clear" w:color="auto" w:fill="FFFFFF"/>
+        </w:rPr>
+      </w:pPr>
+    </w:p>
+    <w:p>
+      <w:pPr>
+        <w:pStyle w:val="ListParagraph"/>
+        <w:ind w:left="0"/>
+        <w:jc w:val="both"/>
+        <w:rPr>
+          <w:rFonts w:ascii="Times New Roman" w:hAnsi="Times New Roman" w:cs="Times New Roman"/>
+          <w:color w:val="000000"/>
+          <w:sz w:val="24"/>
+          <w:szCs w:val="24"/>
+          <w:shd w:val="clear" w:color="auto" w:fill="FFFFFF"/>
+        </w:rPr>
+      </w:pPr>
+      <w:r>
+        <w:rPr>
+          <w:rFonts w:ascii="Times New Roman" w:hAnsi="Times New Roman" w:cs="Times New Roman"/>
+          <w:color w:val="000000"/>
+          <w:sz w:val="24"/>
+          <w:szCs w:val="24"/>
+          <w:shd w:val="clear" w:color="auto" w:fill="FFFFFF"/>
+        </w:rPr>
+        <w:t>[3]. 2020. [online] Available at: &lt;https://www.youtube.com/watch?v=vXiZO1c5Sk0&gt; [Accessed 26 June 2020].</w:t>
+      </w:r>
+    </w:p>
+    <w:p>
+      <w:pPr>
+        <w:pStyle w:val="ListParagraph"/>
+        <w:ind w:left="0"/>
+        <w:jc w:val="both"/>
+        <w:rPr>
+          <w:rFonts w:ascii="Times New Roman" w:hAnsi="Times New Roman" w:cs="Times New Roman"/>
+          <w:color w:val="000000"/>
+          <w:sz w:val="24"/>
+          <w:szCs w:val="24"/>
+          <w:shd w:val="clear" w:color="auto" w:fill="FFFFFF"/>
+        </w:rPr>
+      </w:pPr>
+    </w:p>
+    <w:p>
+      <w:pPr>
+        <w:pStyle w:val="ListParagraph"/>
+        <w:ind w:left="0"/>
+        <w:jc w:val="both"/>
+        <w:rPr>
+          <w:rFonts w:ascii="Times New Roman" w:hAnsi="Times New Roman" w:cs="Times New Roman"/>
+          <w:color w:val="000000"/>
+          <w:sz w:val="24"/>
+          <w:szCs w:val="24"/>
+          <w:shd w:val="clear" w:color="auto" w:fill="FFFFFF"/>
+        </w:rPr>
+      </w:pPr>
+      <w:r>
+        <w:rPr>
+          <w:rFonts w:ascii="Times New Roman" w:hAnsi="Times New Roman" w:cs="Times New Roman"/>
+          <w:color w:val="000000"/>
+          <w:sz w:val="24"/>
+          <w:szCs w:val="24"/>
+          <w:shd w:val="clear" w:color="auto" w:fill="FFFFFF"/>
+        </w:rPr>
+        <w:t>[4]. Programcreek.com. 2020. </w:t>
+      </w:r>
+      <w:proofErr w:type="spellStart"/>
+      <w:r>
+        <w:rPr>
+          <w:rFonts w:ascii="Times New Roman" w:hAnsi="Times New Roman" w:cs="Times New Roman"/>
           <w:i/>
           <w:iCs/>
           <w:color w:val="000000"/>
-          <w:sz w:val="20"/>
-          <w:szCs w:val="20"/>
+          <w:sz w:val="24"/>
+          <w:szCs w:val="24"/>
           <w:shd w:val="clear" w:color="auto" w:fill="FFFFFF"/>
         </w:rPr>
+        <w:t>Nltk.Ne_Chunk</w:t>
+      </w:r>
+      <w:proofErr w:type="spellEnd"/>
+      <w:r>
+        <w:rPr>
+          <w:rFonts w:ascii="Times New Roman" w:hAnsi="Times New Roman" w:cs="Times New Roman"/>
+          <w:i/>
+          <w:iCs/>
+          <w:color w:val="000000"/>
+          <w:sz w:val="24"/>
+          <w:szCs w:val="24"/>
+          <w:shd w:val="clear" w:color="auto" w:fill="FFFFFF"/>
+        </w:rPr>
         <w:t xml:space="preserve"> Python Example</w:t>
       </w:r>
       <w:r>
         <w:rPr>
-          <w:rFonts w:ascii="Arial" w:hAnsi="Arial" w:cs="Arial"/>
+          <w:rFonts w:ascii="Times New Roman" w:hAnsi="Times New Roman" w:cs="Times New Roman"/>
           <w:color w:val="000000"/>
-          <w:sz w:val="20"/>
-          <w:szCs w:val="20"/>
+          <w:sz w:val="24"/>
+          <w:szCs w:val="24"/>
           <w:shd w:val="clear" w:color="auto" w:fill="FFFFFF"/>
         </w:rPr>
         <w:t>. [online] Available at: &lt;https://www.programcreek.com/python/example/91258/nltk.ne_chunk&gt; [Accessed 26 June 2020].</w:t>
+      </w:r>
+    </w:p>
+    <w:p>
+      <w:pPr>
+        <w:pStyle w:val="ListParagraph"/>
+        <w:ind w:left="0"/>
+        <w:jc w:val="both"/>
+        <w:rPr>
+          <w:rFonts w:ascii="Times New Roman" w:hAnsi="Times New Roman" w:cs="Times New Roman"/>
+          <w:color w:val="000000"/>
+          <w:sz w:val="24"/>
+          <w:szCs w:val="24"/>
+          <w:shd w:val="clear" w:color="auto" w:fill="FFFFFF"/>
+        </w:rPr>
+      </w:pPr>
+    </w:p>
+    <w:p>
+      <w:pPr>
+        <w:pStyle w:val="ListParagraph"/>
+        <w:ind w:left="0"/>
+        <w:jc w:val="both"/>
+        <w:rPr>
+          <w:rFonts w:ascii="Times New Roman" w:hAnsi="Times New Roman" w:cs="Times New Roman"/>
+          <w:color w:val="000000"/>
+          <w:sz w:val="24"/>
+          <w:szCs w:val="24"/>
+          <w:shd w:val="clear" w:color="auto" w:fill="FFFFFF"/>
+        </w:rPr>
+      </w:pPr>
+      <w:r>
+        <w:rPr>
+          <w:rFonts w:ascii="Times New Roman" w:hAnsi="Times New Roman" w:cs="Times New Roman"/>
+          <w:color w:val="000000"/>
+          <w:sz w:val="24"/>
+          <w:szCs w:val="24"/>
+          <w:shd w:val="clear" w:color="auto" w:fill="FFFFFF"/>
+        </w:rPr>
+        <w:t>[5]. Greene, D. and Cunningham, P., 2006. </w:t>
+      </w:r>
+      <w:r>
+        <w:rPr>
+          <w:rFonts w:ascii="Times New Roman" w:hAnsi="Times New Roman" w:cs="Times New Roman"/>
+          <w:i/>
+          <w:iCs/>
+          <w:color w:val="000000"/>
+          <w:sz w:val="24"/>
+          <w:szCs w:val="24"/>
+          <w:shd w:val="clear" w:color="auto" w:fill="FFFFFF"/>
+        </w:rPr>
+        <w:t xml:space="preserve">Practical Solutions </w:t>
+      </w:r>
+      <w:proofErr w:type="gramStart"/>
+      <w:r>
+        <w:rPr>
+          <w:rFonts w:ascii="Times New Roman" w:hAnsi="Times New Roman" w:cs="Times New Roman"/>
+          <w:i/>
+          <w:iCs/>
+          <w:color w:val="000000"/>
+          <w:sz w:val="24"/>
+          <w:szCs w:val="24"/>
+          <w:shd w:val="clear" w:color="auto" w:fill="FFFFFF"/>
+        </w:rPr>
+        <w:t>To</w:t>
+      </w:r>
+      <w:proofErr w:type="gramEnd"/>
+      <w:r>
+        <w:rPr>
+          <w:rFonts w:ascii="Times New Roman" w:hAnsi="Times New Roman" w:cs="Times New Roman"/>
+          <w:i/>
+          <w:iCs/>
+          <w:color w:val="000000"/>
+          <w:sz w:val="24"/>
+          <w:szCs w:val="24"/>
+          <w:shd w:val="clear" w:color="auto" w:fill="FFFFFF"/>
+        </w:rPr>
+        <w:t xml:space="preserve"> The Problem Of Diagonal Dominance In Kernel Document Clustering</w:t>
+      </w:r>
+      <w:r>
+        <w:rPr>
+          <w:rFonts w:ascii="Times New Roman" w:hAnsi="Times New Roman" w:cs="Times New Roman"/>
+          <w:color w:val="000000"/>
+          <w:sz w:val="24"/>
+          <w:szCs w:val="24"/>
+          <w:shd w:val="clear" w:color="auto" w:fill="FFFFFF"/>
+        </w:rPr>
+        <w:t>. [online] Available at: &lt;https://dl.acm.org/doi/10.1145/1143844.1143892&gt; [Accessed 26 June 2020].</w:t>
+      </w:r>
+    </w:p>
+    <w:p>
+      <w:pPr>
+        <w:autoSpaceDE w:val="0"/>
+        <w:autoSpaceDN w:val="0"/>
+        <w:adjustRightInd w:val="0"/>
+        <w:spacing w:after="0" w:line="240" w:lineRule="auto"/>
+        <w:jc w:val="both"/>
+        <w:rPr>
+          <w:rFonts w:ascii="Times New Roman" w:hAnsi="Times New Roman" w:cs="Times New Roman"/>
+          <w:color w:val="000000"/>
+          <w:sz w:val="24"/>
+          <w:szCs w:val="24"/>
+          <w:lang w:val="en-IN"/>
+        </w:rPr>
+      </w:pPr>
+      <w:r>
+        <w:rPr>
+          <w:rFonts w:ascii="Times New Roman" w:hAnsi="Times New Roman" w:cs="Times New Roman"/>
+          <w:color w:val="000000"/>
+          <w:sz w:val="24"/>
+          <w:szCs w:val="24"/>
+          <w:lang w:val="en-IN"/>
+        </w:rPr>
+        <w:t xml:space="preserve">[6]. </w:t>
+      </w:r>
+      <w:proofErr w:type="spellStart"/>
+      <w:r>
+        <w:rPr>
+          <w:rFonts w:ascii="Times New Roman" w:hAnsi="Times New Roman" w:cs="Times New Roman"/>
+          <w:color w:val="000000"/>
+          <w:sz w:val="24"/>
+          <w:szCs w:val="24"/>
+          <w:lang w:val="en-IN"/>
+        </w:rPr>
+        <w:t>Indu</w:t>
+      </w:r>
+      <w:proofErr w:type="spellEnd"/>
+      <w:r>
+        <w:rPr>
+          <w:rFonts w:ascii="Times New Roman" w:hAnsi="Times New Roman" w:cs="Times New Roman"/>
+          <w:color w:val="000000"/>
+          <w:sz w:val="24"/>
+          <w:szCs w:val="24"/>
+          <w:lang w:val="en-IN"/>
+        </w:rPr>
+        <w:t xml:space="preserve">, P.M. </w:t>
+      </w:r>
+      <w:proofErr w:type="spellStart"/>
+      <w:r>
+        <w:rPr>
+          <w:rFonts w:ascii="Times New Roman" w:hAnsi="Times New Roman" w:cs="Times New Roman"/>
+          <w:color w:val="000000"/>
+          <w:sz w:val="24"/>
+          <w:szCs w:val="24"/>
+          <w:lang w:val="en-IN"/>
+        </w:rPr>
+        <w:t>Rubesh</w:t>
+      </w:r>
+      <w:proofErr w:type="spellEnd"/>
+      <w:r>
+        <w:rPr>
+          <w:rFonts w:ascii="Times New Roman" w:hAnsi="Times New Roman" w:cs="Times New Roman"/>
+          <w:color w:val="000000"/>
+          <w:sz w:val="24"/>
+          <w:szCs w:val="24"/>
+          <w:lang w:val="en-IN"/>
+        </w:rPr>
+        <w:t xml:space="preserve"> Anand, </w:t>
+      </w:r>
+      <w:proofErr w:type="spellStart"/>
+      <w:r>
+        <w:rPr>
+          <w:rFonts w:ascii="Times New Roman" w:hAnsi="Times New Roman" w:cs="Times New Roman"/>
+          <w:color w:val="000000"/>
+          <w:sz w:val="24"/>
+          <w:szCs w:val="24"/>
+          <w:lang w:val="en-IN"/>
+        </w:rPr>
+        <w:t>Vidhyacharan</w:t>
+      </w:r>
+      <w:proofErr w:type="spellEnd"/>
+      <w:r>
+        <w:rPr>
+          <w:rFonts w:ascii="Times New Roman" w:hAnsi="Times New Roman" w:cs="Times New Roman"/>
+          <w:color w:val="000000"/>
+          <w:sz w:val="24"/>
+          <w:szCs w:val="24"/>
+          <w:lang w:val="en-IN"/>
+        </w:rPr>
+        <w:t xml:space="preserve"> Bhaskar, "Identity and access management in cloud environment: Mechanisms and challenges", Engineering Science and Technology, an International Journal, Volume 21, Issue 4, 2018, Pages 574-588, ISSN 2215-0986, </w:t>
+      </w:r>
+    </w:p>
+    <w:p>
+      <w:pPr>
+        <w:pStyle w:val="ListParagraph"/>
+        <w:ind w:left="0"/>
+        <w:jc w:val="both"/>
+        <w:rPr>
+          <w:rFonts w:ascii="Times New Roman" w:hAnsi="Times New Roman" w:cs="Times New Roman"/>
+          <w:b/>
+          <w:bCs/>
+          <w:sz w:val="24"/>
+          <w:szCs w:val="24"/>
+          <w:lang w:val="en-US"/>
+        </w:rPr>
+      </w:pPr>
+      <w:r>
+        <w:rPr>
+          <w:rFonts w:ascii="Times New Roman" w:hAnsi="Times New Roman" w:cs="Times New Roman"/>
+          <w:color w:val="000000"/>
+          <w:sz w:val="24"/>
+          <w:szCs w:val="24"/>
+          <w:lang w:val="en-IN"/>
+        </w:rPr>
+        <w:t>https://doi.org/10.1016/j.jestch.2018.05.010</w:t>
       </w:r>
     </w:p>
     <w:sectPr>
@@ -4671,4 +6080,16 @@
     </a:ext>
   </a:extLst>
 </a:theme>
+</file>
+
+<file path=customXml/item1.xml><?xml version="1.0" encoding="utf-8"?>
+<b:Sources xmlns:b="http://schemas.openxmlformats.org/officeDocument/2006/bibliography" xmlns="http://schemas.openxmlformats.org/officeDocument/2006/bibliography" SelectedStyle="\IEEE2006OfficeOnline.xsl" StyleName="IEEE" Version="2006"/>
+</file>
+
+<file path=customXml/itemProps1.xml><?xml version="1.0" encoding="utf-8"?>
+<ds:datastoreItem xmlns:ds="http://schemas.openxmlformats.org/officeDocument/2006/customXml" ds:itemID="{745042D6-F6B6-403C-B075-591D9BBD2D02}">
+  <ds:schemaRefs>
+    <ds:schemaRef ds:uri="http://schemas.openxmlformats.org/officeDocument/2006/bibliography"/>
+  </ds:schemaRefs>
+</ds:datastoreItem>
 </file>
</xml_diff>